<commit_message>
Remise en place de la doc
Remise en place de la doc, modification du fichier readme
</commit_message>
<xml_diff>
--- a/P-Infini_VoiP/P-voIP-Infini.docx
+++ b/P-Infini_VoiP/P-voIP-Infini.docx
@@ -1,10 +1,10 @@
 
-<file path=word/document2.xml><?xml version="1.0" encoding="utf-8"?>
-<w:document xmlns:wpc="http://schemas.microsoft.com/office/word/2010/wordprocessingCanvas" xmlns:mc="http://schemas.openxmlformats.org/markup-compatibility/2006" xmlns:o="urn:schemas-microsoft-com:office:office" xmlns:r="http://schemas.openxmlformats.org/officeDocument/2006/relationships" xmlns:m="http://schemas.openxmlformats.org/officeDocument/2006/math" xmlns:v="urn:schemas-microsoft-com:vml" xmlns:wp14="http://schemas.microsoft.com/office/word/2010/wordprocessingDrawing" xmlns:wp="http://schemas.openxmlformats.org/drawingml/2006/wordprocessingDrawing" xmlns:w10="urn:schemas-microsoft-com:office:word" xmlns:w="http://schemas.openxmlformats.org/wordprocessingml/2006/main" xmlns:w14="http://schemas.microsoft.com/office/word/2010/wordml" xmlns:w15="http://schemas.microsoft.com/office/word/2012/wordml" xmlns:wpg="http://schemas.microsoft.com/office/word/2010/wordprocessingGroup" xmlns:wpi="http://schemas.microsoft.com/office/word/2010/wordprocessingInk" xmlns:wne="http://schemas.microsoft.com/office/word/2006/wordml" xmlns:wps="http://schemas.microsoft.com/office/word/2010/wordprocessingShape" xmlns:a="http://schemas.openxmlformats.org/drawingml/2006/main" xmlns:pic="http://schemas.openxmlformats.org/drawingml/2006/picture" xmlns:a14="http://schemas.microsoft.com/office/drawing/2010/main" mc:Ignorable="w14 w15 wp14">
+<file path=word/document.xml><?xml version="1.0" encoding="utf-8"?>
+<w:document xmlns:wpc="http://schemas.microsoft.com/office/word/2010/wordprocessingCanvas" xmlns:cx="http://schemas.microsoft.com/office/drawing/2014/chartex" xmlns:cx1="http://schemas.microsoft.com/office/drawing/2015/9/8/chartex" xmlns:mc="http://schemas.openxmlformats.org/markup-compatibility/2006" xmlns:o="urn:schemas-microsoft-com:office:office" xmlns:r="http://schemas.openxmlformats.org/officeDocument/2006/relationships" xmlns:m="http://schemas.openxmlformats.org/officeDocument/2006/math" xmlns:v="urn:schemas-microsoft-com:vml" xmlns:wp14="http://schemas.microsoft.com/office/word/2010/wordprocessingDrawing" xmlns:wp="http://schemas.openxmlformats.org/drawingml/2006/wordprocessingDrawing" xmlns:w10="urn:schemas-microsoft-com:office:word" xmlns:w="http://schemas.openxmlformats.org/wordprocessingml/2006/main" xmlns:w14="http://schemas.microsoft.com/office/word/2010/wordml" xmlns:w15="http://schemas.microsoft.com/office/word/2012/wordml" xmlns:w16se="http://schemas.microsoft.com/office/word/2015/wordml/symex" xmlns:wpg="http://schemas.microsoft.com/office/word/2010/wordprocessingGroup" xmlns:wpi="http://schemas.microsoft.com/office/word/2010/wordprocessingInk" xmlns:wne="http://schemas.microsoft.com/office/word/2006/wordml" xmlns:wps="http://schemas.microsoft.com/office/word/2010/wordprocessingShape" mc:Ignorable="w14 w15 w16se wp14">
   <w:body>
     <w:tbl>
       <w:tblPr>
-        <w:tblStyle w:val="TableGrid"/>
+        <w:tblStyle w:val="Grilledutableau"/>
         <w:tblW w:w="0" w:type="auto"/>
         <w:tblLayout w:type="fixed"/>
         <w:tblLook w:val="06A0" w:firstRow="1" w:lastRow="0" w:firstColumn="1" w:lastColumn="0" w:noHBand="1" w:noVBand="1"/>
@@ -21,19 +21,15 @@
           <w:tcPr>
             <w:tcW w:w="4740" w:type="dxa"/>
             <w:shd w:val="clear" w:color="auto" w:fill="8EAADB" w:themeFill="accent1" w:themeFillTint="99"/>
-            <w:tcMar/>
           </w:tcPr>
           <w:p>
             <w:pPr>
-              <w:pStyle w:val="Normal"/>
-              <w:bidi w:val="0"/>
-              <w:spacing w:before="0" w:beforeAutospacing="off" w:after="0" w:afterAutospacing="off" w:line="259" w:lineRule="auto"/>
-              <w:ind w:left="0" w:right="0"/>
+              <w:spacing w:line="259" w:lineRule="auto"/>
               <w:jc w:val="center"/>
             </w:pPr>
             <w:r>
               <w:rPr>
-                <w:color w:val="000000" w:themeColor="text1" w:themeTint="FF" w:themeShade="FF"/>
+                <w:color w:val="000000" w:themeColor="text1"/>
               </w:rPr>
               <w:t>NOM DE PRODUIT</w:t>
             </w:r>
@@ -43,31 +39,29 @@
           <w:tcPr>
             <w:tcW w:w="9315" w:type="dxa"/>
             <w:shd w:val="clear" w:color="auto" w:fill="8EAADB" w:themeFill="accent1" w:themeFillTint="99"/>
-            <w:tcMar/>
           </w:tcPr>
           <w:p>
             <w:pPr>
-              <w:pStyle w:val="Normal"/>
               <w:jc w:val="center"/>
               <w:rPr>
-                <w:color w:val="000000" w:themeColor="text1" w:themeTint="FF" w:themeShade="FF"/>
-              </w:rPr>
-            </w:pPr>
-            <w:r>
-              <w:rPr>
-                <w:color w:val="000000" w:themeColor="text1" w:themeTint="FF" w:themeShade="FF"/>
+                <w:color w:val="000000" w:themeColor="text1"/>
+              </w:rPr>
+            </w:pPr>
+            <w:r>
+              <w:rPr>
+                <w:color w:val="000000" w:themeColor="text1"/>
               </w:rPr>
               <w:t xml:space="preserve">DESCRIPTION + LIEN POUR </w:t>
             </w:r>
             <w:r>
               <w:rPr>
-                <w:color w:val="000000" w:themeColor="text1" w:themeTint="FF" w:themeShade="FF"/>
+                <w:color w:val="000000" w:themeColor="text1"/>
               </w:rPr>
               <w:t>CONFIGURER</w:t>
             </w:r>
             <w:r>
               <w:rPr>
-                <w:color w:val="000000" w:themeColor="text1" w:themeTint="FF" w:themeShade="FF"/>
+                <w:color w:val="000000" w:themeColor="text1"/>
               </w:rPr>
               <w:t xml:space="preserve"> EN LIGNE DE COMMANDE </w:t>
             </w:r>
@@ -81,80 +75,94 @@
         <w:tc>
           <w:tcPr>
             <w:tcW w:w="4740" w:type="dxa"/>
-            <w:tcMar/>
           </w:tcPr>
           <w:p>
             <w:pPr>
-              <w:pStyle w:val="Heading1"/>
-              <w:rPr>
-                <w:rFonts w:ascii="Calibri" w:hAnsi="Calibri" w:eastAsia="Calibri" w:cs="Calibri"/>
-                <w:noProof w:val="0"/>
-                <w:color w:val="000000" w:themeColor="text1" w:themeTint="FF" w:themeShade="FF"/>
-                <w:sz w:val="24"/>
-                <w:szCs w:val="24"/>
-                <w:lang w:val="fr-FR"/>
-              </w:rPr>
-            </w:pPr>
-            <w:r>
-              <w:rPr>
-                <w:rFonts w:ascii="Calibri" w:hAnsi="Calibri" w:eastAsia="Calibri" w:cs="Calibri"/>
-                <w:noProof w:val="0"/>
-                <w:color w:val="000000" w:themeColor="text1" w:themeTint="FF" w:themeShade="FF"/>
-                <w:sz w:val="24"/>
-                <w:szCs w:val="24"/>
-                <w:lang w:val="fr-FR"/>
-              </w:rPr>
-              <w:t xml:space="preserve">Cisco Catalyst 2960-CX </w:t>
+              <w:pStyle w:val="Titre1"/>
+              <w:outlineLvl w:val="0"/>
+              <w:rPr>
+                <w:rFonts w:ascii="Calibri" w:eastAsia="Calibri" w:hAnsi="Calibri" w:cs="Calibri"/>
+                <w:color w:val="000000" w:themeColor="text1"/>
+                <w:sz w:val="24"/>
+                <w:szCs w:val="24"/>
+              </w:rPr>
+            </w:pPr>
+            <w:r>
+              <w:rPr>
+                <w:rFonts w:ascii="Calibri" w:eastAsia="Calibri" w:hAnsi="Calibri" w:cs="Calibri"/>
+                <w:color w:val="000000" w:themeColor="text1"/>
+                <w:sz w:val="24"/>
+                <w:szCs w:val="24"/>
+              </w:rPr>
+              <w:lastRenderedPageBreak/>
+              <w:t xml:space="preserve">Cisco </w:t>
             </w:r>
             <w:proofErr w:type="spellStart"/>
             <w:r>
               <w:rPr>
-                <w:rFonts w:ascii="Calibri" w:hAnsi="Calibri" w:eastAsia="Calibri" w:cs="Calibri"/>
-                <w:noProof w:val="0"/>
-                <w:color w:val="000000" w:themeColor="text1" w:themeTint="FF" w:themeShade="FF"/>
-                <w:sz w:val="24"/>
-                <w:szCs w:val="24"/>
-                <w:lang w:val="fr-FR"/>
+                <w:rFonts w:ascii="Calibri" w:eastAsia="Calibri" w:hAnsi="Calibri" w:cs="Calibri"/>
+                <w:color w:val="000000" w:themeColor="text1"/>
+                <w:sz w:val="24"/>
+                <w:szCs w:val="24"/>
+              </w:rPr>
+              <w:t>Catalyst</w:t>
+            </w:r>
+            <w:proofErr w:type="spellEnd"/>
+            <w:r>
+              <w:rPr>
+                <w:rFonts w:ascii="Calibri" w:eastAsia="Calibri" w:hAnsi="Calibri" w:cs="Calibri"/>
+                <w:color w:val="000000" w:themeColor="text1"/>
+                <w:sz w:val="24"/>
+                <w:szCs w:val="24"/>
+              </w:rPr>
+              <w:t xml:space="preserve"> 2960-CX </w:t>
+            </w:r>
+            <w:proofErr w:type="spellStart"/>
+            <w:r>
+              <w:rPr>
+                <w:rFonts w:ascii="Calibri" w:eastAsia="Calibri" w:hAnsi="Calibri" w:cs="Calibri"/>
+                <w:color w:val="000000" w:themeColor="text1"/>
+                <w:sz w:val="24"/>
+                <w:szCs w:val="24"/>
               </w:rPr>
               <w:t>Series</w:t>
             </w:r>
             <w:proofErr w:type="spellEnd"/>
             <w:r>
               <w:rPr>
-                <w:rFonts w:ascii="Calibri" w:hAnsi="Calibri" w:eastAsia="Calibri" w:cs="Calibri"/>
-                <w:noProof w:val="0"/>
-                <w:color w:val="000000" w:themeColor="text1" w:themeTint="FF" w:themeShade="FF"/>
-                <w:sz w:val="24"/>
-                <w:szCs w:val="24"/>
-                <w:lang w:val="fr-FR"/>
+                <w:rFonts w:ascii="Calibri" w:eastAsia="Calibri" w:hAnsi="Calibri" w:cs="Calibri"/>
+                <w:color w:val="000000" w:themeColor="text1"/>
+                <w:sz w:val="24"/>
+                <w:szCs w:val="24"/>
               </w:rPr>
               <w:t xml:space="preserve"> Switches</w:t>
             </w:r>
           </w:p>
           <w:p>
-            <w:pPr>
-              <w:pStyle w:val="Normal"/>
-            </w:pPr>
-            <w:r>
+            <w:r>
+              <w:rPr>
+                <w:noProof/>
+                <w:lang w:val="fr-CH" w:eastAsia="fr-CH"/>
+              </w:rPr>
               <w:drawing>
-                <wp:inline wp14:editId="1AA72F5B" wp14:anchorId="268ADCF2">
+                <wp:inline distT="0" distB="0" distL="0" distR="0" wp14:anchorId="268ADCF2" wp14:editId="1AA72F5B">
                   <wp:extent cx="2867025" cy="1162050"/>
                   <wp:effectExtent l="0" t="0" r="0" b="0"/>
-                  <wp:docPr id="1290379439" name="" title=""/>
+                  <wp:docPr id="1290379439" name="Image 1290379439"/>
                   <wp:cNvGraphicFramePr>
-                    <a:graphicFrameLocks noChangeAspect="1"/>
+                    <a:graphicFrameLocks xmlns:a="http://schemas.openxmlformats.org/drawingml/2006/main" noChangeAspect="1"/>
                   </wp:cNvGraphicFramePr>
-                  <a:graphic>
+                  <a:graphic xmlns:a="http://schemas.openxmlformats.org/drawingml/2006/main">
                     <a:graphicData uri="http://schemas.openxmlformats.org/drawingml/2006/picture">
-                      <pic:pic>
+                      <pic:pic xmlns:pic="http://schemas.openxmlformats.org/drawingml/2006/picture">
                         <pic:nvPicPr>
                           <pic:cNvPr id="0" name=""/>
                           <pic:cNvPicPr/>
                         </pic:nvPicPr>
                         <pic:blipFill>
-                          <a:blip r:embed="R735f530b495547d3">
-                            <a:extLst xmlns:a="http://schemas.openxmlformats.org/drawingml/2006/main">
-                              <a:ext xmlns:a="http://schemas.openxmlformats.org/drawingml/2006/main" uri="{28A0092B-C50C-407E-A947-70E740481C1C}">
+                          <a:blip r:embed="rId7">
+                            <a:extLst>
+                              <a:ext uri="{28A0092B-C50C-407E-A947-70E740481C1C}">
                                 <a14:useLocalDpi xmlns:a14="http://schemas.microsoft.com/office/drawing/2010/main" val="0"/>
                               </a:ext>
                             </a:extLst>
@@ -164,7 +172,7 @@
                           </a:stretch>
                         </pic:blipFill>
                         <pic:spPr>
-                          <a:xfrm rot="0" flipH="0" flipV="0">
+                          <a:xfrm>
                             <a:off x="0" y="0"/>
                             <a:ext cx="2867025" cy="1162050"/>
                           </a:xfrm>
@@ -183,45 +191,37 @@
         <w:tc>
           <w:tcPr>
             <w:tcW w:w="9315" w:type="dxa"/>
-            <w:tcMar/>
           </w:tcPr>
           <w:p>
             <w:pPr>
-              <w:pStyle w:val="Normal"/>
-              <w:rPr>
-                <w:color w:val="000000" w:themeColor="text1" w:themeTint="FF" w:themeShade="FF"/>
-              </w:rPr>
-            </w:pPr>
-            <w:hyperlink r:id="Rcf399feaeaa547b8">
+              <w:rPr>
+                <w:color w:val="000000" w:themeColor="text1"/>
+              </w:rPr>
+            </w:pPr>
+            <w:hyperlink r:id="rId8">
               <w:r>
                 <w:rPr>
-                  <w:rStyle w:val="Hyperlink"/>
+                  <w:rStyle w:val="Lienhypertexte"/>
                 </w:rPr>
                 <w:t>Page produit du site</w:t>
               </w:r>
             </w:hyperlink>
           </w:p>
           <w:p>
-            <w:pPr>
-              <w:pStyle w:val="Normal"/>
-            </w:pPr>
-            <w:hyperlink r:id="Ra783ad7e18344865">
+            <w:hyperlink r:id="rId9">
               <w:r>
                 <w:rPr>
-                  <w:rStyle w:val="Hyperlink"/>
+                  <w:rStyle w:val="Lienhypertexte"/>
                 </w:rPr>
                 <w:t>Reset</w:t>
               </w:r>
             </w:hyperlink>
           </w:p>
           <w:p>
-            <w:pPr>
-              <w:pStyle w:val="Normal"/>
-            </w:pPr>
-            <w:hyperlink r:id="R8d5fdff29b78407b">
+            <w:hyperlink r:id="rId10">
               <w:r>
                 <w:rPr>
-                  <w:rStyle w:val="Hyperlink"/>
+                  <w:rStyle w:val="Lienhypertexte"/>
                 </w:rPr>
                 <w:t>https://www.youtube.com/watch?v=obEIwiXZAkQ</w:t>
               </w:r>
@@ -229,100 +229,86 @@
           </w:p>
           <w:p>
             <w:pPr>
-              <w:pStyle w:val="ListParagraph"/>
+              <w:pStyle w:val="Paragraphedeliste"/>
+              <w:numPr>
+                <w:ilvl w:val="0"/>
+                <w:numId w:val="1"/>
+              </w:numPr>
+              <w:rPr>
+                <w:rFonts w:eastAsiaTheme="minorEastAsia"/>
+              </w:rPr>
+            </w:pPr>
+            <w:proofErr w:type="gramStart"/>
+            <w:r>
+              <w:t>backup</w:t>
+            </w:r>
+            <w:proofErr w:type="gramEnd"/>
+          </w:p>
+          <w:p/>
+          <w:p>
+            <w:hyperlink r:id="rId11">
+              <w:r>
+                <w:rPr>
+                  <w:rStyle w:val="Lienhypertexte"/>
+                </w:rPr>
+                <w:t>https://www.youtube.com/watch?v=POFE313la5A</w:t>
+              </w:r>
+            </w:hyperlink>
+          </w:p>
+          <w:p>
+            <w:pPr>
+              <w:pStyle w:val="Paragraphedeliste"/>
               <w:numPr>
                 <w:ilvl w:val="0"/>
                 <w:numId w:val="5"/>
               </w:numPr>
               <w:rPr>
-                <w:rFonts w:ascii="Calibri" w:hAnsi="Calibri" w:eastAsia="Calibri" w:cs="Calibri" w:asciiTheme="minorAscii" w:hAnsiTheme="minorAscii" w:eastAsiaTheme="minorAscii" w:cstheme="minorAscii"/>
-                <w:sz w:val="22"/>
-                <w:szCs w:val="22"/>
-              </w:rPr>
-            </w:pPr>
-            <w:r>
-              <w:rPr/>
-              <w:t>backup</w:t>
-            </w:r>
-          </w:p>
-          <w:p>
-            <w:pPr>
-              <w:pStyle w:val="Normal"/>
-            </w:pPr>
-          </w:p>
-          <w:p>
-            <w:pPr>
-              <w:pStyle w:val="Normal"/>
-            </w:pPr>
-            <w:hyperlink r:id="R55dbf66a5400454f">
+                <w:rFonts w:eastAsiaTheme="minorEastAsia"/>
+                <w:sz w:val="24"/>
+                <w:szCs w:val="24"/>
+              </w:rPr>
+            </w:pPr>
+            <w:r>
+              <w:t>Plus court (15min)</w:t>
+            </w:r>
+          </w:p>
+          <w:p>
+            <w:pPr>
+              <w:pStyle w:val="Paragraphedeliste"/>
+              <w:numPr>
+                <w:ilvl w:val="0"/>
+                <w:numId w:val="5"/>
+              </w:numPr>
+              <w:rPr>
+                <w:sz w:val="24"/>
+                <w:szCs w:val="24"/>
+              </w:rPr>
+            </w:pPr>
+            <w:r>
+              <w:t>Plus récent (2020)</w:t>
+            </w:r>
+          </w:p>
+          <w:p>
+            <w:pPr>
+              <w:pStyle w:val="Paragraphedeliste"/>
+              <w:numPr>
+                <w:ilvl w:val="0"/>
+                <w:numId w:val="5"/>
+              </w:numPr>
+              <w:rPr>
+                <w:sz w:val="24"/>
+                <w:szCs w:val="24"/>
+              </w:rPr>
+            </w:pPr>
+            <w:r>
+              <w:t>Sous Windows 10</w:t>
+            </w:r>
+          </w:p>
+          <w:p>
+            <w:hyperlink r:id="rId12">
               <w:r>
                 <w:rPr>
-                  <w:rStyle w:val="Hyperlink"/>
-                </w:rPr>
-                <w:t>https://www.youtube.com/watch?v=POFE313la5A</w:t>
-              </w:r>
-            </w:hyperlink>
-          </w:p>
-          <w:p>
-            <w:pPr>
-              <w:pStyle w:val="ListParagraph"/>
-              <w:numPr>
-                <w:ilvl w:val="0"/>
-                <w:numId w:val="1"/>
-              </w:numPr>
-              <w:rPr>
-                <w:rFonts w:ascii="Calibri" w:hAnsi="Calibri" w:eastAsia="Calibri" w:cs="Calibri" w:asciiTheme="minorAscii" w:hAnsiTheme="minorAscii" w:eastAsiaTheme="minorAscii" w:cstheme="minorAscii"/>
-                <w:sz w:val="24"/>
-                <w:szCs w:val="24"/>
-              </w:rPr>
-            </w:pPr>
-            <w:r>
-              <w:rPr/>
-              <w:t>Plus court (15min)</w:t>
-            </w:r>
-          </w:p>
-          <w:p>
-            <w:pPr>
-              <w:pStyle w:val="ListParagraph"/>
-              <w:numPr>
-                <w:ilvl w:val="0"/>
-                <w:numId w:val="1"/>
-              </w:numPr>
-              <w:rPr>
-                <w:sz w:val="24"/>
-                <w:szCs w:val="24"/>
-              </w:rPr>
-            </w:pPr>
-            <w:r>
-              <w:rPr/>
-              <w:t>Plus récent (2020)</w:t>
-            </w:r>
-          </w:p>
-          <w:p>
-            <w:pPr>
-              <w:pStyle w:val="ListParagraph"/>
-              <w:numPr>
-                <w:ilvl w:val="0"/>
-                <w:numId w:val="1"/>
-              </w:numPr>
-              <w:rPr>
-                <w:sz w:val="24"/>
-                <w:szCs w:val="24"/>
-              </w:rPr>
-            </w:pPr>
-            <w:r>
-              <w:rPr/>
-              <w:t>Sous Windows 10</w:t>
-            </w:r>
-          </w:p>
-          <w:p>
-            <w:pPr>
-              <w:pStyle w:val="Normal"/>
-            </w:pPr>
-            <w:hyperlink r:id="R8875f5a7c7fd4b49">
-              <w:r>
-                <w:rPr>
-                  <w:rStyle w:val="Hyperlink"/>
+                  <w:rStyle w:val="Lienhypertexte"/>
                 </w:rPr>
                 <w:t>https://www.youtube.com/watch?v=Al2XFVeYLk0</w:t>
               </w:r>
@@ -330,28 +316,27 @@
           </w:p>
           <w:p>
             <w:pPr>
-              <w:pStyle w:val="ListParagraph"/>
+              <w:pStyle w:val="Paragraphedeliste"/>
               <w:numPr>
                 <w:ilvl w:val="0"/>
-                <w:numId w:val="2"/>
+                <w:numId w:val="4"/>
               </w:numPr>
               <w:rPr>
-                <w:rFonts w:ascii="Calibri" w:hAnsi="Calibri" w:eastAsia="Calibri" w:cs="Calibri" w:asciiTheme="minorAscii" w:hAnsiTheme="minorAscii" w:eastAsiaTheme="minorAscii" w:cstheme="minorAscii"/>
-                <w:sz w:val="24"/>
-                <w:szCs w:val="24"/>
-              </w:rPr>
-            </w:pPr>
-            <w:r>
-              <w:rPr/>
+                <w:rFonts w:eastAsiaTheme="minorEastAsia"/>
+                <w:sz w:val="24"/>
+                <w:szCs w:val="24"/>
+              </w:rPr>
+            </w:pPr>
+            <w:r>
               <w:t>Plus long (30min)</w:t>
             </w:r>
           </w:p>
           <w:p>
             <w:pPr>
-              <w:pStyle w:val="ListParagraph"/>
+              <w:pStyle w:val="Paragraphedeliste"/>
               <w:numPr>
                 <w:ilvl w:val="0"/>
-                <w:numId w:val="2"/>
+                <w:numId w:val="4"/>
               </w:numPr>
               <w:rPr>
                 <w:sz w:val="24"/>
@@ -359,16 +344,15 @@
               </w:rPr>
             </w:pPr>
             <w:r>
-              <w:rPr/>
               <w:t>Plus ancien (2016)</w:t>
             </w:r>
           </w:p>
           <w:p>
             <w:pPr>
-              <w:pStyle w:val="ListParagraph"/>
+              <w:pStyle w:val="Paragraphedeliste"/>
               <w:numPr>
                 <w:ilvl w:val="0"/>
-                <w:numId w:val="2"/>
+                <w:numId w:val="4"/>
               </w:numPr>
               <w:rPr>
                 <w:sz w:val="24"/>
@@ -376,32 +360,25 @@
               </w:rPr>
             </w:pPr>
             <w:r>
-              <w:rPr/>
               <w:t xml:space="preserve">Sous </w:t>
             </w:r>
-            <w:r>
-              <w:rPr/>
+            <w:proofErr w:type="spellStart"/>
+            <w:r>
               <w:t>MacOS</w:t>
             </w:r>
-          </w:p>
-          <w:p>
-            <w:pPr>
-              <w:pStyle w:val="Normal"/>
-            </w:pPr>
-            <w:hyperlink r:id="R44a846d29df5473b">
+            <w:proofErr w:type="spellEnd"/>
+          </w:p>
+          <w:p>
+            <w:hyperlink r:id="rId13">
               <w:r>
                 <w:rPr>
-                  <w:rStyle w:val="Hyperlink"/>
+                  <w:rStyle w:val="Lienhypertexte"/>
                 </w:rPr>
                 <w:t>Commandes du site officiel</w:t>
               </w:r>
             </w:hyperlink>
           </w:p>
-          <w:p>
-            <w:pPr>
-              <w:pStyle w:val="Normal"/>
-            </w:pPr>
-          </w:p>
+          <w:p/>
         </w:tc>
       </w:tr>
       <w:tr>
@@ -411,57 +388,56 @@
         <w:tc>
           <w:tcPr>
             <w:tcW w:w="4740" w:type="dxa"/>
-            <w:tcMar/>
           </w:tcPr>
           <w:p>
             <w:pPr>
-              <w:pStyle w:val="Heading1"/>
-              <w:rPr>
-                <w:rFonts w:ascii="Calibri" w:hAnsi="Calibri" w:eastAsia="Calibri" w:cs="Calibri"/>
-                <w:noProof w:val="0"/>
-                <w:color w:val="000000" w:themeColor="text1" w:themeTint="FF" w:themeShade="FF"/>
-                <w:sz w:val="24"/>
-                <w:szCs w:val="24"/>
-                <w:lang w:val="fr-FR"/>
-              </w:rPr>
-            </w:pPr>
-            <w:r>
-              <w:rPr>
-                <w:rFonts w:ascii="Calibri" w:hAnsi="Calibri" w:eastAsia="Calibri" w:cs="Calibri"/>
-                <w:noProof w:val="0"/>
-                <w:color w:val="000000" w:themeColor="text1" w:themeTint="FF" w:themeShade="FF"/>
-                <w:sz w:val="24"/>
-                <w:szCs w:val="24"/>
-                <w:lang w:val="fr-FR"/>
+              <w:pStyle w:val="Titre1"/>
+              <w:outlineLvl w:val="0"/>
+              <w:rPr>
+                <w:rFonts w:ascii="Calibri" w:eastAsia="Calibri" w:hAnsi="Calibri" w:cs="Calibri"/>
+                <w:color w:val="000000" w:themeColor="text1"/>
+                <w:sz w:val="24"/>
+                <w:szCs w:val="24"/>
+              </w:rPr>
+            </w:pPr>
+            <w:r>
+              <w:rPr>
+                <w:rFonts w:ascii="Calibri" w:eastAsia="Calibri" w:hAnsi="Calibri" w:cs="Calibri"/>
+                <w:color w:val="000000" w:themeColor="text1"/>
+                <w:sz w:val="24"/>
+                <w:szCs w:val="24"/>
               </w:rPr>
               <w:t>Cisco 881 Integrated Services Router</w:t>
             </w:r>
           </w:p>
           <w:p>
             <w:pPr>
-              <w:pStyle w:val="Normal"/>
               <w:jc w:val="center"/>
             </w:pPr>
             <w:r>
+              <w:rPr>
+                <w:noProof/>
+                <w:lang w:val="fr-CH" w:eastAsia="fr-CH"/>
+              </w:rPr>
               <w:drawing>
-                <wp:inline wp14:editId="24B6E6F7" wp14:anchorId="0E5C8ACD">
+                <wp:inline distT="0" distB="0" distL="0" distR="0" wp14:anchorId="0E5C8ACD" wp14:editId="24B6E6F7">
                   <wp:extent cx="2867025" cy="1619250"/>
                   <wp:effectExtent l="0" t="0" r="0" b="0"/>
-                  <wp:docPr id="139294711" name="" title=""/>
+                  <wp:docPr id="139294711" name="Image 139294711"/>
                   <wp:cNvGraphicFramePr>
-                    <a:graphicFrameLocks noChangeAspect="1"/>
+                    <a:graphicFrameLocks xmlns:a="http://schemas.openxmlformats.org/drawingml/2006/main" noChangeAspect="1"/>
                   </wp:cNvGraphicFramePr>
-                  <a:graphic>
+                  <a:graphic xmlns:a="http://schemas.openxmlformats.org/drawingml/2006/main">
                     <a:graphicData uri="http://schemas.openxmlformats.org/drawingml/2006/picture">
-                      <pic:pic>
+                      <pic:pic xmlns:pic="http://schemas.openxmlformats.org/drawingml/2006/picture">
                         <pic:nvPicPr>
                           <pic:cNvPr id="0" name=""/>
                           <pic:cNvPicPr/>
                         </pic:nvPicPr>
                         <pic:blipFill>
-                          <a:blip r:embed="R5e71039a7fe34b5f">
-                            <a:extLst xmlns:a="http://schemas.openxmlformats.org/drawingml/2006/main">
-                              <a:ext xmlns:a="http://schemas.openxmlformats.org/drawingml/2006/main" uri="{28A0092B-C50C-407E-A947-70E740481C1C}">
+                          <a:blip r:embed="rId14">
+                            <a:extLst>
+                              <a:ext uri="{28A0092B-C50C-407E-A947-70E740481C1C}">
                                 <a14:useLocalDpi xmlns:a14="http://schemas.microsoft.com/office/drawing/2010/main" val="0"/>
                               </a:ext>
                             </a:extLst>
@@ -471,7 +447,7 @@
                           </a:stretch>
                         </pic:blipFill>
                         <pic:spPr>
-                          <a:xfrm rot="0" flipH="0" flipV="0">
+                          <a:xfrm>
                             <a:off x="0" y="0"/>
                             <a:ext cx="2867025" cy="1619250"/>
                           </a:xfrm>
@@ -490,45 +466,37 @@
         <w:tc>
           <w:tcPr>
             <w:tcW w:w="9315" w:type="dxa"/>
-            <w:tcMar/>
           </w:tcPr>
           <w:p>
             <w:pPr>
-              <w:pStyle w:val="Normal"/>
-              <w:rPr>
-                <w:color w:val="000000" w:themeColor="text1" w:themeTint="FF" w:themeShade="FF"/>
-              </w:rPr>
-            </w:pPr>
-            <w:hyperlink r:id="R5c52793e0553470f">
+              <w:rPr>
+                <w:color w:val="000000" w:themeColor="text1"/>
+              </w:rPr>
+            </w:pPr>
+            <w:hyperlink r:id="rId15">
               <w:r>
                 <w:rPr>
-                  <w:rStyle w:val="Hyperlink"/>
+                  <w:rStyle w:val="Lienhypertexte"/>
                 </w:rPr>
                 <w:t>Page produit du site</w:t>
               </w:r>
             </w:hyperlink>
           </w:p>
           <w:p>
-            <w:pPr>
-              <w:pStyle w:val="Normal"/>
-            </w:pPr>
-            <w:hyperlink r:id="R416c4a4ab6834438">
+            <w:hyperlink r:id="rId16">
               <w:r>
                 <w:rPr>
-                  <w:rStyle w:val="Hyperlink"/>
+                  <w:rStyle w:val="Lienhypertexte"/>
                 </w:rPr>
                 <w:t>https://www.cisco.com/c/en/us/td/docs/switches/lan/catalyst2960x/software/15-2_7_e/b_1527e_consolidated_2960x_cg/configuring_vlans.html</w:t>
               </w:r>
             </w:hyperlink>
           </w:p>
           <w:p>
-            <w:pPr>
-              <w:pStyle w:val="Normal"/>
-            </w:pPr>
-            <w:hyperlink r:id="Rf88dddc75d4c47e9">
+            <w:hyperlink r:id="rId17">
               <w:r>
                 <w:rPr>
-                  <w:rStyle w:val="Hyperlink"/>
+                  <w:rStyle w:val="Lienhypertexte"/>
                 </w:rPr>
                 <w:t>https://www.youtube.com/watch?v=8EFaT8HGPeQ</w:t>
               </w:r>
@@ -536,28 +504,27 @@
           </w:p>
           <w:p>
             <w:pPr>
-              <w:pStyle w:val="ListParagraph"/>
+              <w:pStyle w:val="Paragraphedeliste"/>
               <w:numPr>
                 <w:ilvl w:val="0"/>
-                <w:numId w:val="1"/>
+                <w:numId w:val="5"/>
               </w:numPr>
               <w:rPr>
-                <w:rFonts w:ascii="Calibri" w:hAnsi="Calibri" w:eastAsia="Calibri" w:cs="Calibri" w:asciiTheme="minorAscii" w:hAnsiTheme="minorAscii" w:eastAsiaTheme="minorAscii" w:cstheme="minorAscii"/>
-                <w:sz w:val="24"/>
-                <w:szCs w:val="24"/>
-              </w:rPr>
-            </w:pPr>
-            <w:r>
-              <w:rPr/>
+                <w:rFonts w:eastAsiaTheme="minorEastAsia"/>
+                <w:sz w:val="24"/>
+                <w:szCs w:val="24"/>
+              </w:rPr>
+            </w:pPr>
+            <w:r>
               <w:t>Plus court (23min)</w:t>
             </w:r>
           </w:p>
           <w:p>
             <w:pPr>
-              <w:pStyle w:val="ListParagraph"/>
+              <w:pStyle w:val="Paragraphedeliste"/>
               <w:numPr>
                 <w:ilvl w:val="0"/>
-                <w:numId w:val="1"/>
+                <w:numId w:val="5"/>
               </w:numPr>
               <w:rPr>
                 <w:sz w:val="24"/>
@@ -565,22 +532,19 @@
               </w:rPr>
             </w:pPr>
             <w:r>
-              <w:rPr/>
               <w:t>Plus récent (2020</w:t>
             </w:r>
             <w:r>
-              <w:rPr/>
               <w:t>)</w:t>
             </w:r>
-          </w:p>
-          <w:p>
-            <w:pPr>
-              <w:pStyle w:val="Normal"/>
-            </w:pPr>
-            <w:hyperlink r:id="R108096ef9f404b9b">
+            <w:bookmarkStart w:id="0" w:name="_GoBack"/>
+            <w:bookmarkEnd w:id="0"/>
+          </w:p>
+          <w:p>
+            <w:hyperlink r:id="rId18">
               <w:r>
                 <w:rPr>
-                  <w:rStyle w:val="Hyperlink"/>
+                  <w:rStyle w:val="Lienhypertexte"/>
                 </w:rPr>
                 <w:t>https://www.youtube.com/watch?v=5zIVoZzGCTc</w:t>
               </w:r>
@@ -588,28 +552,27 @@
           </w:p>
           <w:p>
             <w:pPr>
-              <w:pStyle w:val="ListParagraph"/>
+              <w:pStyle w:val="Paragraphedeliste"/>
               <w:numPr>
                 <w:ilvl w:val="0"/>
-                <w:numId w:val="1"/>
+                <w:numId w:val="5"/>
               </w:numPr>
               <w:rPr>
-                <w:rFonts w:ascii="Calibri" w:hAnsi="Calibri" w:eastAsia="Calibri" w:cs="Calibri" w:asciiTheme="minorAscii" w:hAnsiTheme="minorAscii" w:eastAsiaTheme="minorAscii" w:cstheme="minorAscii"/>
-                <w:sz w:val="24"/>
-                <w:szCs w:val="24"/>
-              </w:rPr>
-            </w:pPr>
-            <w:r>
-              <w:rPr/>
+                <w:rFonts w:eastAsiaTheme="minorEastAsia"/>
+                <w:sz w:val="24"/>
+                <w:szCs w:val="24"/>
+              </w:rPr>
+            </w:pPr>
+            <w:r>
               <w:t>Plus long (50min)</w:t>
             </w:r>
           </w:p>
           <w:p>
             <w:pPr>
-              <w:pStyle w:val="ListParagraph"/>
+              <w:pStyle w:val="Paragraphedeliste"/>
               <w:numPr>
                 <w:ilvl w:val="0"/>
-                <w:numId w:val="1"/>
+                <w:numId w:val="5"/>
               </w:numPr>
               <w:rPr>
                 <w:sz w:val="24"/>
@@ -617,32 +580,21 @@
               </w:rPr>
             </w:pPr>
             <w:r>
-              <w:rPr/>
               <w:t>Plus ancien</w:t>
             </w:r>
             <w:r>
-              <w:rPr/>
               <w:t xml:space="preserve"> </w:t>
             </w:r>
             <w:r>
-              <w:rPr/>
               <w:t>(2017)</w:t>
             </w:r>
           </w:p>
-          <w:p>
-            <w:pPr>
-              <w:pStyle w:val="Normal"/>
-              <w:ind w:left="0"/>
-            </w:pPr>
-          </w:p>
-          <w:p>
-            <w:pPr>
-              <w:pStyle w:val="Normal"/>
-            </w:pPr>
-            <w:hyperlink r:id="Rb96c71b775ff4383">
+          <w:p/>
+          <w:p>
+            <w:hyperlink r:id="rId19">
               <w:r>
                 <w:rPr>
-                  <w:rStyle w:val="Hyperlink"/>
+                  <w:rStyle w:val="Lienhypertexte"/>
                 </w:rPr>
                 <w:t>https://www.youtube.com/watch?v=J-RoJRUtVMI</w:t>
               </w:r>
@@ -650,28 +602,27 @@
           </w:p>
           <w:p>
             <w:pPr>
-              <w:pStyle w:val="ListParagraph"/>
+              <w:pStyle w:val="Paragraphedeliste"/>
               <w:numPr>
                 <w:ilvl w:val="0"/>
-                <w:numId w:val="1"/>
+                <w:numId w:val="5"/>
               </w:numPr>
               <w:rPr>
-                <w:rFonts w:ascii="Calibri" w:hAnsi="Calibri" w:eastAsia="Calibri" w:cs="Calibri" w:asciiTheme="minorAscii" w:hAnsiTheme="minorAscii" w:eastAsiaTheme="minorAscii" w:cstheme="minorAscii"/>
-                <w:sz w:val="24"/>
-                <w:szCs w:val="24"/>
-              </w:rPr>
-            </w:pPr>
-            <w:r>
-              <w:rPr/>
+                <w:rFonts w:eastAsiaTheme="minorEastAsia"/>
+                <w:sz w:val="24"/>
+                <w:szCs w:val="24"/>
+              </w:rPr>
+            </w:pPr>
+            <w:r>
               <w:t>Le plus court(15min)</w:t>
             </w:r>
           </w:p>
           <w:p>
             <w:pPr>
-              <w:pStyle w:val="ListParagraph"/>
+              <w:pStyle w:val="Paragraphedeliste"/>
               <w:numPr>
                 <w:ilvl w:val="0"/>
-                <w:numId w:val="1"/>
+                <w:numId w:val="5"/>
               </w:numPr>
               <w:rPr>
                 <w:sz w:val="24"/>
@@ -679,49 +630,39 @@
               </w:rPr>
             </w:pPr>
             <w:r>
-              <w:rPr/>
               <w:t>Le plus récent (2018)</w:t>
             </w:r>
           </w:p>
-          <w:p>
-            <w:pPr>
-              <w:pStyle w:val="Normal"/>
-              <w:ind w:left="0"/>
-            </w:pPr>
-          </w:p>
-          <w:p>
-            <w:pPr>
-              <w:pStyle w:val="Normal"/>
-              <w:ind w:left="0"/>
-            </w:pPr>
-            <w:hyperlink w:anchor="task_1160847" r:id="R2865fee5b8b44c99">
+          <w:p/>
+          <w:p>
+            <w:hyperlink r:id="rId20" w:anchor="task_1160847">
               <w:r>
                 <w:rPr>
-                  <w:rStyle w:val="Hyperlink"/>
+                  <w:rStyle w:val="Lienhypertexte"/>
                 </w:rPr>
                 <w:t>Commandes du site officiel</w:t>
               </w:r>
             </w:hyperlink>
           </w:p>
           <w:p>
-            <w:pPr>
-              <w:pStyle w:val="Normal"/>
-              <w:ind w:left="0"/>
-            </w:pPr>
-            <w:hyperlink r:id="Rc45d47240edf4a17">
+            <w:hyperlink r:id="rId21">
               <w:r>
                 <w:rPr>
-                  <w:rStyle w:val="Hyperlink"/>
+                  <w:rStyle w:val="Lienhypertexte"/>
                 </w:rPr>
-                <w:t>Configuration en mode trunk</w:t>
+                <w:t xml:space="preserve">Configuration en mode </w:t>
               </w:r>
+              <w:proofErr w:type="spellStart"/>
+              <w:r>
+                <w:rPr>
+                  <w:rStyle w:val="Lienhypertexte"/>
+                </w:rPr>
+                <w:t>trunk</w:t>
+              </w:r>
+              <w:proofErr w:type="spellEnd"/>
             </w:hyperlink>
           </w:p>
-          <w:p>
-            <w:pPr>
-              <w:pStyle w:val="Normal"/>
-            </w:pPr>
-          </w:p>
+          <w:p/>
         </w:tc>
       </w:tr>
       <w:tr>
@@ -731,29 +672,30 @@
         <w:tc>
           <w:tcPr>
             <w:tcW w:w="4740" w:type="dxa"/>
-            <w:tcMar/>
           </w:tcPr>
           <w:p>
             <w:pPr>
-              <w:pStyle w:val="Heading1"/>
-              <w:rPr>
-                <w:color w:val="000000" w:themeColor="text1" w:themeTint="FF" w:themeShade="FF"/>
-                <w:sz w:val="24"/>
-                <w:szCs w:val="24"/>
-              </w:rPr>
-            </w:pPr>
-            <w:r>
-              <w:rPr>
-                <w:color w:val="000000" w:themeColor="text1" w:themeTint="FF" w:themeShade="FF"/>
-                <w:sz w:val="24"/>
-                <w:szCs w:val="24"/>
-              </w:rPr>
+              <w:pStyle w:val="Titre1"/>
+              <w:outlineLvl w:val="0"/>
+              <w:rPr>
+                <w:color w:val="000000" w:themeColor="text1"/>
+                <w:sz w:val="24"/>
+                <w:szCs w:val="24"/>
+              </w:rPr>
+            </w:pPr>
+            <w:r>
+              <w:rPr>
+                <w:color w:val="000000" w:themeColor="text1"/>
+                <w:sz w:val="24"/>
+                <w:szCs w:val="24"/>
+              </w:rPr>
+              <w:lastRenderedPageBreak/>
               <w:t xml:space="preserve">Cisco </w:t>
             </w:r>
             <w:proofErr w:type="spellStart"/>
             <w:r>
               <w:rPr>
-                <w:color w:val="000000" w:themeColor="text1" w:themeTint="FF" w:themeShade="FF"/>
+                <w:color w:val="000000" w:themeColor="text1"/>
                 <w:sz w:val="24"/>
                 <w:szCs w:val="24"/>
               </w:rPr>
@@ -762,7 +704,7 @@
             <w:proofErr w:type="spellEnd"/>
             <w:r>
               <w:rPr>
-                <w:color w:val="000000" w:themeColor="text1" w:themeTint="FF" w:themeShade="FF"/>
+                <w:color w:val="000000" w:themeColor="text1"/>
                 <w:sz w:val="24"/>
                 <w:szCs w:val="24"/>
               </w:rPr>
@@ -771,7 +713,7 @@
             <w:proofErr w:type="spellStart"/>
             <w:r>
               <w:rPr>
-                <w:color w:val="000000" w:themeColor="text1" w:themeTint="FF" w:themeShade="FF"/>
+                <w:color w:val="000000" w:themeColor="text1"/>
                 <w:sz w:val="24"/>
                 <w:szCs w:val="24"/>
               </w:rPr>
@@ -780,7 +722,7 @@
             <w:proofErr w:type="spellEnd"/>
             <w:r>
               <w:rPr>
-                <w:color w:val="000000" w:themeColor="text1" w:themeTint="FF" w:themeShade="FF"/>
+                <w:color w:val="000000" w:themeColor="text1"/>
                 <w:sz w:val="24"/>
                 <w:szCs w:val="24"/>
               </w:rPr>
@@ -789,29 +731,32 @@
           </w:p>
           <w:p>
             <w:pPr>
-              <w:pStyle w:val="Normal"/>
               <w:jc w:val="center"/>
             </w:pPr>
             <w:r>
+              <w:rPr>
+                <w:noProof/>
+                <w:lang w:val="fr-CH" w:eastAsia="fr-CH"/>
+              </w:rPr>
               <w:drawing>
-                <wp:inline wp14:editId="2095413F" wp14:anchorId="78BEFB5D">
+                <wp:inline distT="0" distB="0" distL="0" distR="0" wp14:anchorId="78BEFB5D" wp14:editId="2095413F">
                   <wp:extent cx="1680308" cy="1563077"/>
                   <wp:effectExtent l="0" t="0" r="0" b="0"/>
-                  <wp:docPr id="477107613" name="" title=""/>
+                  <wp:docPr id="477107613" name="Image 477107613"/>
                   <wp:cNvGraphicFramePr>
-                    <a:graphicFrameLocks noChangeAspect="1"/>
+                    <a:graphicFrameLocks xmlns:a="http://schemas.openxmlformats.org/drawingml/2006/main" noChangeAspect="1"/>
                   </wp:cNvGraphicFramePr>
-                  <a:graphic>
+                  <a:graphic xmlns:a="http://schemas.openxmlformats.org/drawingml/2006/main">
                     <a:graphicData uri="http://schemas.openxmlformats.org/drawingml/2006/picture">
-                      <pic:pic>
+                      <pic:pic xmlns:pic="http://schemas.openxmlformats.org/drawingml/2006/picture">
                         <pic:nvPicPr>
                           <pic:cNvPr id="0" name=""/>
                           <pic:cNvPicPr/>
                         </pic:nvPicPr>
                         <pic:blipFill>
-                          <a:blip r:embed="Rf38a63ecbc9f4b9c">
-                            <a:extLst xmlns:a="http://schemas.openxmlformats.org/drawingml/2006/main">
-                              <a:ext xmlns:a="http://schemas.openxmlformats.org/drawingml/2006/main" uri="{28A0092B-C50C-407E-A947-70E740481C1C}">
+                          <a:blip r:embed="rId22" cstate="print">
+                            <a:extLst>
+                              <a:ext uri="{28A0092B-C50C-407E-A947-70E740481C1C}">
                                 <a14:useLocalDpi xmlns:a14="http://schemas.microsoft.com/office/drawing/2010/main" val="0"/>
                               </a:ext>
                             </a:extLst>
@@ -821,7 +766,7 @@
                           </a:stretch>
                         </pic:blipFill>
                         <pic:spPr>
-                          <a:xfrm rot="0" flipH="0" flipV="0">
+                          <a:xfrm>
                             <a:off x="0" y="0"/>
                             <a:ext cx="1680308" cy="1563077"/>
                           </a:xfrm>
@@ -840,37 +785,28 @@
         <w:tc>
           <w:tcPr>
             <w:tcW w:w="9315" w:type="dxa"/>
-            <w:tcMar/>
           </w:tcPr>
           <w:p>
             <w:pPr>
-              <w:pStyle w:val="Normal"/>
-              <w:rPr>
-                <w:color w:val="000000" w:themeColor="text1" w:themeTint="FF" w:themeShade="FF"/>
-              </w:rPr>
-            </w:pPr>
-            <w:hyperlink r:id="R46e665b7705348e8">
+              <w:rPr>
+                <w:color w:val="000000" w:themeColor="text1"/>
+              </w:rPr>
+            </w:pPr>
+            <w:hyperlink r:id="rId23">
               <w:r>
                 <w:rPr>
-                  <w:rStyle w:val="Hyperlink"/>
+                  <w:rStyle w:val="Lienhypertexte"/>
                 </w:rPr>
                 <w:t>Page produit du site</w:t>
               </w:r>
             </w:hyperlink>
           </w:p>
-          <w:p>
-            <w:pPr>
-              <w:pStyle w:val="Normal"/>
-            </w:pPr>
-          </w:p>
-          <w:p>
-            <w:pPr>
-              <w:pStyle w:val="Normal"/>
-            </w:pPr>
-            <w:hyperlink r:id="R0d0729fe0481473d">
+          <w:p/>
+          <w:p>
+            <w:hyperlink r:id="rId24">
               <w:r>
                 <w:rPr>
-                  <w:rStyle w:val="Hyperlink"/>
+                  <w:rStyle w:val="Lienhypertexte"/>
                 </w:rPr>
                 <w:t>https://www.youtube.com/watch?v=fyJPLz0x6Rg</w:t>
               </w:r>
@@ -878,25 +814,24 @@
           </w:p>
           <w:p>
             <w:pPr>
-              <w:pStyle w:val="ListParagraph"/>
+              <w:pStyle w:val="Paragraphedeliste"/>
               <w:numPr>
                 <w:ilvl w:val="0"/>
                 <w:numId w:val="3"/>
               </w:numPr>
               <w:rPr>
-                <w:rFonts w:ascii="Calibri" w:hAnsi="Calibri" w:eastAsia="Calibri" w:cs="Calibri" w:asciiTheme="minorAscii" w:hAnsiTheme="minorAscii" w:eastAsiaTheme="minorAscii" w:cstheme="minorAscii"/>
-                <w:sz w:val="24"/>
-                <w:szCs w:val="24"/>
-              </w:rPr>
-            </w:pPr>
-            <w:r>
-              <w:rPr/>
+                <w:rFonts w:eastAsiaTheme="minorEastAsia"/>
+                <w:sz w:val="24"/>
+                <w:szCs w:val="24"/>
+              </w:rPr>
+            </w:pPr>
+            <w:r>
               <w:t>Durée : 15min</w:t>
             </w:r>
           </w:p>
           <w:p>
             <w:pPr>
-              <w:pStyle w:val="ListParagraph"/>
+              <w:pStyle w:val="Paragraphedeliste"/>
               <w:numPr>
                 <w:ilvl w:val="0"/>
                 <w:numId w:val="3"/>
@@ -907,33 +842,21 @@
               </w:rPr>
             </w:pPr>
             <w:r>
-              <w:rPr/>
               <w:t>Sortie en 2016</w:t>
             </w:r>
           </w:p>
-          <w:p>
-            <w:pPr>
-              <w:pStyle w:val="Normal"/>
-            </w:pPr>
-          </w:p>
-          <w:p>
-            <w:pPr>
-              <w:pStyle w:val="Normal"/>
-            </w:pPr>
-            <w:hyperlink r:id="R1b683e4178024c04">
+          <w:p/>
+          <w:p>
+            <w:hyperlink r:id="rId25">
               <w:r>
                 <w:rPr>
-                  <w:rStyle w:val="Hyperlink"/>
+                  <w:rStyle w:val="Lienhypertexte"/>
                 </w:rPr>
                 <w:t>Commandes du site officiel</w:t>
               </w:r>
             </w:hyperlink>
           </w:p>
-          <w:p>
-            <w:pPr>
-              <w:pStyle w:val="Normal"/>
-            </w:pPr>
-          </w:p>
+          <w:p/>
         </w:tc>
       </w:tr>
       <w:tr>
@@ -943,68 +866,65 @@
         <w:tc>
           <w:tcPr>
             <w:tcW w:w="4740" w:type="dxa"/>
-            <w:tcMar/>
           </w:tcPr>
           <w:p>
             <w:pPr>
-              <w:pStyle w:val="Heading1"/>
-              <w:rPr>
-                <w:rFonts w:ascii="Calibri" w:hAnsi="Calibri" w:eastAsia="Calibri" w:cs="Calibri"/>
-                <w:noProof w:val="0"/>
-                <w:color w:val="000000" w:themeColor="text1" w:themeTint="FF" w:themeShade="FF"/>
-                <w:sz w:val="24"/>
-                <w:szCs w:val="24"/>
-                <w:lang w:val="fr-FR"/>
-              </w:rPr>
-            </w:pPr>
-            <w:r>
-              <w:rPr>
-                <w:rFonts w:ascii="Calibri" w:hAnsi="Calibri" w:eastAsia="Calibri" w:cs="Calibri"/>
-                <w:noProof w:val="0"/>
-                <w:color w:val="000000" w:themeColor="text1" w:themeTint="FF" w:themeShade="FF"/>
-                <w:sz w:val="24"/>
-                <w:szCs w:val="24"/>
-                <w:lang w:val="fr-FR"/>
+              <w:pStyle w:val="Titre1"/>
+              <w:outlineLvl w:val="0"/>
+              <w:rPr>
+                <w:rFonts w:ascii="Calibri" w:eastAsia="Calibri" w:hAnsi="Calibri" w:cs="Calibri"/>
+                <w:color w:val="000000" w:themeColor="text1"/>
+                <w:sz w:val="24"/>
+                <w:szCs w:val="24"/>
+              </w:rPr>
+            </w:pPr>
+            <w:r>
+              <w:rPr>
+                <w:rFonts w:ascii="Calibri" w:eastAsia="Calibri" w:hAnsi="Calibri" w:cs="Calibri"/>
+                <w:color w:val="000000" w:themeColor="text1"/>
+                <w:sz w:val="24"/>
+                <w:szCs w:val="24"/>
               </w:rPr>
               <w:t>Cisco ASA 5506-X</w:t>
             </w:r>
             <w:r>
               <w:rPr>
-                <w:rFonts w:ascii="Calibri" w:hAnsi="Calibri" w:eastAsia="Calibri" w:cs="Calibri"/>
-                <w:noProof w:val="0"/>
-                <w:color w:val="000000" w:themeColor="text1" w:themeTint="FF" w:themeShade="FF"/>
-                <w:sz w:val="24"/>
-                <w:szCs w:val="24"/>
-                <w:lang w:val="fr-FR"/>
+                <w:rFonts w:ascii="Calibri" w:eastAsia="Calibri" w:hAnsi="Calibri" w:cs="Calibri"/>
+                <w:color w:val="000000" w:themeColor="text1"/>
+                <w:sz w:val="24"/>
+                <w:szCs w:val="24"/>
               </w:rPr>
               <w:t xml:space="preserve"> </w:t>
             </w:r>
           </w:p>
           <w:p>
             <w:pPr>
-              <w:pStyle w:val="Normal"/>
               <w:jc w:val="center"/>
             </w:pPr>
             <w:r>
+              <w:rPr>
+                <w:noProof/>
+                <w:lang w:val="fr-CH" w:eastAsia="fr-CH"/>
+              </w:rPr>
               <w:drawing>
-                <wp:inline wp14:editId="5DC50ECB" wp14:anchorId="1E5811AC">
+                <wp:inline distT="0" distB="0" distL="0" distR="0" wp14:anchorId="1E5811AC" wp14:editId="5DC50ECB">
                   <wp:extent cx="2524125" cy="1262062"/>
                   <wp:effectExtent l="0" t="0" r="0" b="0"/>
-                  <wp:docPr id="1653687353" name="" title=""/>
+                  <wp:docPr id="1653687353" name="Image 1653687353"/>
                   <wp:cNvGraphicFramePr>
-                    <a:graphicFrameLocks noChangeAspect="1"/>
+                    <a:graphicFrameLocks xmlns:a="http://schemas.openxmlformats.org/drawingml/2006/main" noChangeAspect="1"/>
                   </wp:cNvGraphicFramePr>
-                  <a:graphic>
+                  <a:graphic xmlns:a="http://schemas.openxmlformats.org/drawingml/2006/main">
                     <a:graphicData uri="http://schemas.openxmlformats.org/drawingml/2006/picture">
-                      <pic:pic>
+                      <pic:pic xmlns:pic="http://schemas.openxmlformats.org/drawingml/2006/picture">
                         <pic:nvPicPr>
                           <pic:cNvPr id="0" name=""/>
                           <pic:cNvPicPr/>
                         </pic:nvPicPr>
                         <pic:blipFill>
-                          <a:blip r:embed="R301ec18bb758471b">
-                            <a:extLst xmlns:a="http://schemas.openxmlformats.org/drawingml/2006/main">
-                              <a:ext xmlns:a="http://schemas.openxmlformats.org/drawingml/2006/main" uri="{28A0092B-C50C-407E-A947-70E740481C1C}">
+                          <a:blip r:embed="rId26" cstate="print">
+                            <a:extLst>
+                              <a:ext uri="{28A0092B-C50C-407E-A947-70E740481C1C}">
                                 <a14:useLocalDpi xmlns:a14="http://schemas.microsoft.com/office/drawing/2010/main" val="0"/>
                               </a:ext>
                             </a:extLst>
@@ -1014,7 +934,7 @@
                           </a:stretch>
                         </pic:blipFill>
                         <pic:spPr>
-                          <a:xfrm rot="0" flipH="0" flipV="0">
+                          <a:xfrm>
                             <a:off x="0" y="0"/>
                             <a:ext cx="2524125" cy="1262062"/>
                           </a:xfrm>
@@ -1033,50 +953,39 @@
         <w:tc>
           <w:tcPr>
             <w:tcW w:w="9315" w:type="dxa"/>
-            <w:tcMar/>
           </w:tcPr>
           <w:p>
             <w:pPr>
-              <w:pStyle w:val="Normal"/>
-              <w:rPr>
-                <w:color w:val="000000" w:themeColor="text1" w:themeTint="FF" w:themeShade="FF"/>
-              </w:rPr>
-            </w:pPr>
-            <w:hyperlink r:id="R8aff0e9d67424f60">
+              <w:rPr>
+                <w:color w:val="000000" w:themeColor="text1"/>
+              </w:rPr>
+            </w:pPr>
+            <w:hyperlink r:id="rId27">
               <w:r>
                 <w:rPr>
-                  <w:rStyle w:val="Hyperlink"/>
+                  <w:rStyle w:val="Lienhypertexte"/>
                 </w:rPr>
                 <w:t>Page produit du site</w:t>
               </w:r>
             </w:hyperlink>
           </w:p>
-          <w:p>
-            <w:pPr>
-              <w:pStyle w:val="Normal"/>
-            </w:pPr>
-          </w:p>
-          <w:p>
-            <w:pPr>
-              <w:pStyle w:val="Normal"/>
-              <w:rPr>
-                <w:rFonts w:ascii="Calibri" w:hAnsi="Calibri" w:eastAsia="Calibri" w:cs="Calibri"/>
-                <w:noProof w:val="0"/>
-                <w:color w:val="000000" w:themeColor="text1" w:themeTint="FF" w:themeShade="FF"/>
-                <w:sz w:val="24"/>
-                <w:szCs w:val="24"/>
-                <w:lang w:val="fr-FR"/>
-              </w:rPr>
-            </w:pPr>
-            <w:hyperlink r:id="Rbd428b328dba4a2e">
+          <w:p/>
+          <w:p>
+            <w:pPr>
+              <w:rPr>
+                <w:rFonts w:ascii="Calibri" w:eastAsia="Calibri" w:hAnsi="Calibri" w:cs="Calibri"/>
+                <w:color w:val="000000" w:themeColor="text1"/>
+                <w:sz w:val="24"/>
+                <w:szCs w:val="24"/>
+              </w:rPr>
+            </w:pPr>
+            <w:hyperlink r:id="rId28">
               <w:r>
                 <w:rPr>
-                  <w:rStyle w:val="Hyperlink"/>
-                  <w:rFonts w:ascii="Calibri" w:hAnsi="Calibri" w:eastAsia="Calibri" w:cs="Calibri"/>
-                  <w:noProof w:val="0"/>
+                  <w:rStyle w:val="Lienhypertexte"/>
+                  <w:rFonts w:ascii="Calibri" w:eastAsia="Calibri" w:hAnsi="Calibri" w:cs="Calibri"/>
                   <w:sz w:val="24"/>
                   <w:szCs w:val="24"/>
-                  <w:lang w:val="fr-FR"/>
                 </w:rPr>
                 <w:t>https://www.youtube.com/watch?v=gJtWDrD-RuE</w:t>
               </w:r>
@@ -1084,55 +993,28 @@
           </w:p>
           <w:p>
             <w:pPr>
-              <w:pStyle w:val="Normal"/>
-              <w:rPr>
-                <w:rFonts w:ascii="Calibri" w:hAnsi="Calibri" w:eastAsia="Calibri" w:cs="Calibri"/>
-                <w:noProof w:val="0"/>
-                <w:color w:val="000000" w:themeColor="text1" w:themeTint="FF" w:themeShade="FF"/>
-                <w:sz w:val="24"/>
-                <w:szCs w:val="24"/>
-                <w:lang w:val="fr-FR"/>
-              </w:rPr>
-            </w:pPr>
-          </w:p>
-          <w:p>
-            <w:pPr>
-              <w:pStyle w:val="Normal"/>
-            </w:pPr>
-            <w:r>
-              <w:rPr/>
+              <w:rPr>
+                <w:rFonts w:ascii="Calibri" w:eastAsia="Calibri" w:hAnsi="Calibri" w:cs="Calibri"/>
+                <w:color w:val="000000" w:themeColor="text1"/>
+                <w:sz w:val="24"/>
+                <w:szCs w:val="24"/>
+              </w:rPr>
+            </w:pPr>
+          </w:p>
+          <w:p>
+            <w:r>
               <w:t xml:space="preserve">     -     Durée : 1min52</w:t>
             </w:r>
           </w:p>
-          <w:p>
-            <w:pPr>
-              <w:pStyle w:val="Normal"/>
-            </w:pPr>
-          </w:p>
-          <w:p>
-            <w:pPr>
-              <w:pStyle w:val="Normal"/>
-            </w:pPr>
-            <w:r>
-              <w:rPr/>
+          <w:p/>
+          <w:p>
+            <w:r>
               <w:t xml:space="preserve">     -     Sortie en 2018</w:t>
             </w:r>
           </w:p>
-          <w:p>
-            <w:pPr>
-              <w:pStyle w:val="Normal"/>
-            </w:pPr>
-          </w:p>
-          <w:p>
-            <w:pPr>
-              <w:pStyle w:val="Normal"/>
-            </w:pPr>
-          </w:p>
-          <w:p>
-            <w:pPr>
-              <w:pStyle w:val="Normal"/>
-            </w:pPr>
-          </w:p>
+          <w:p/>
+          <w:p/>
+          <w:p/>
         </w:tc>
       </w:tr>
       <w:tr>
@@ -1142,40 +1024,35 @@
         <w:tc>
           <w:tcPr>
             <w:tcW w:w="4740" w:type="dxa"/>
-            <w:tcMar/>
           </w:tcPr>
           <w:p>
             <w:pPr>
-              <w:pStyle w:val="Heading1"/>
-              <w:rPr>
-                <w:rFonts w:ascii="Calibri" w:hAnsi="Calibri" w:eastAsia="Calibri" w:cs="Calibri"/>
-                <w:noProof w:val="0"/>
-                <w:color w:val="000000" w:themeColor="text1" w:themeTint="FF" w:themeShade="FF"/>
-                <w:sz w:val="24"/>
-                <w:szCs w:val="24"/>
-                <w:lang w:val="fr-FR"/>
-              </w:rPr>
-            </w:pPr>
-            <w:r>
-              <w:rPr>
-                <w:rFonts w:ascii="Calibri" w:hAnsi="Calibri" w:eastAsia="Calibri" w:cs="Calibri"/>
-                <w:noProof w:val="0"/>
-                <w:color w:val="000000" w:themeColor="text1" w:themeTint="FF" w:themeShade="FF"/>
-                <w:sz w:val="24"/>
-                <w:szCs w:val="24"/>
-                <w:lang w:val="fr-FR"/>
-              </w:rPr>
+              <w:pStyle w:val="Titre1"/>
+              <w:outlineLvl w:val="0"/>
+              <w:rPr>
+                <w:rFonts w:ascii="Calibri" w:eastAsia="Calibri" w:hAnsi="Calibri" w:cs="Calibri"/>
+                <w:color w:val="000000" w:themeColor="text1"/>
+                <w:sz w:val="24"/>
+                <w:szCs w:val="24"/>
+              </w:rPr>
+            </w:pPr>
+            <w:r>
+              <w:rPr>
+                <w:rFonts w:ascii="Calibri" w:eastAsia="Calibri" w:hAnsi="Calibri" w:cs="Calibri"/>
+                <w:color w:val="000000" w:themeColor="text1"/>
+                <w:sz w:val="24"/>
+                <w:szCs w:val="24"/>
+              </w:rPr>
+              <w:lastRenderedPageBreak/>
               <w:t xml:space="preserve">Cisco IP Phone 8800 </w:t>
             </w:r>
             <w:proofErr w:type="spellStart"/>
             <w:r>
               <w:rPr>
-                <w:rFonts w:ascii="Calibri" w:hAnsi="Calibri" w:eastAsia="Calibri" w:cs="Calibri"/>
-                <w:noProof w:val="0"/>
-                <w:color w:val="000000" w:themeColor="text1" w:themeTint="FF" w:themeShade="FF"/>
-                <w:sz w:val="24"/>
-                <w:szCs w:val="24"/>
-                <w:lang w:val="fr-FR"/>
+                <w:rFonts w:ascii="Calibri" w:eastAsia="Calibri" w:hAnsi="Calibri" w:cs="Calibri"/>
+                <w:color w:val="000000" w:themeColor="text1"/>
+                <w:sz w:val="24"/>
+                <w:szCs w:val="24"/>
               </w:rPr>
               <w:t>Series</w:t>
             </w:r>
@@ -1183,32 +1060,35 @@
           </w:p>
           <w:p>
             <w:pPr>
-              <w:pStyle w:val="Normal"/>
               <w:jc w:val="center"/>
               <w:rPr>
-                <w:color w:val="000000" w:themeColor="text1" w:themeTint="FF" w:themeShade="FF"/>
-              </w:rPr>
-            </w:pPr>
-            <w:r>
+                <w:color w:val="000000" w:themeColor="text1"/>
+              </w:rPr>
+            </w:pPr>
+            <w:r>
+              <w:rPr>
+                <w:noProof/>
+                <w:lang w:val="fr-CH" w:eastAsia="fr-CH"/>
+              </w:rPr>
               <w:drawing>
-                <wp:inline wp14:editId="55DA814C" wp14:anchorId="2557DF05">
+                <wp:inline distT="0" distB="0" distL="0" distR="0" wp14:anchorId="2557DF05" wp14:editId="55DA814C">
                   <wp:extent cx="2361079" cy="2000250"/>
                   <wp:effectExtent l="0" t="0" r="0" b="0"/>
-                  <wp:docPr id="840117250" name="" title=""/>
+                  <wp:docPr id="840117250" name="Image 840117250"/>
                   <wp:cNvGraphicFramePr>
-                    <a:graphicFrameLocks noChangeAspect="1"/>
+                    <a:graphicFrameLocks xmlns:a="http://schemas.openxmlformats.org/drawingml/2006/main" noChangeAspect="1"/>
                   </wp:cNvGraphicFramePr>
-                  <a:graphic>
+                  <a:graphic xmlns:a="http://schemas.openxmlformats.org/drawingml/2006/main">
                     <a:graphicData uri="http://schemas.openxmlformats.org/drawingml/2006/picture">
-                      <pic:pic>
+                      <pic:pic xmlns:pic="http://schemas.openxmlformats.org/drawingml/2006/picture">
                         <pic:nvPicPr>
                           <pic:cNvPr id="0" name=""/>
                           <pic:cNvPicPr/>
                         </pic:nvPicPr>
                         <pic:blipFill>
-                          <a:blip r:embed="R8b65069b901f4afa">
-                            <a:extLst xmlns:a="http://schemas.openxmlformats.org/drawingml/2006/main">
-                              <a:ext xmlns:a="http://schemas.openxmlformats.org/drawingml/2006/main" uri="{28A0092B-C50C-407E-A947-70E740481C1C}">
+                          <a:blip r:embed="rId29">
+                            <a:extLst>
+                              <a:ext uri="{28A0092B-C50C-407E-A947-70E740481C1C}">
                                 <a14:useLocalDpi xmlns:a14="http://schemas.microsoft.com/office/drawing/2010/main" val="0"/>
                               </a:ext>
                             </a:extLst>
@@ -1218,7 +1098,7 @@
                           </a:stretch>
                         </pic:blipFill>
                         <pic:spPr>
-                          <a:xfrm rot="0" flipH="0" flipV="0">
+                          <a:xfrm>
                             <a:off x="0" y="0"/>
                             <a:ext cx="2361079" cy="2000250"/>
                           </a:xfrm>
@@ -1237,209 +1117,137 @@
         <w:tc>
           <w:tcPr>
             <w:tcW w:w="9315" w:type="dxa"/>
-            <w:tcMar/>
           </w:tcPr>
           <w:p>
             <w:pPr>
-              <w:pStyle w:val="Normal"/>
-              <w:rPr>
-                <w:color w:val="000000" w:themeColor="text1" w:themeTint="FF" w:themeShade="FF"/>
-              </w:rPr>
-            </w:pPr>
-            <w:hyperlink r:id="R05e5b2ac44784465">
+              <w:rPr>
+                <w:color w:val="000000" w:themeColor="text1"/>
+              </w:rPr>
+            </w:pPr>
+            <w:hyperlink r:id="rId30">
               <w:r>
                 <w:rPr>
-                  <w:rStyle w:val="Hyperlink"/>
+                  <w:rStyle w:val="Lienhypertexte"/>
                 </w:rPr>
                 <w:t>Page produit du site</w:t>
               </w:r>
             </w:hyperlink>
           </w:p>
-          <w:p>
-            <w:pPr>
-              <w:pStyle w:val="Normal"/>
-            </w:pPr>
-          </w:p>
-          <w:p>
-            <w:pPr>
-              <w:pStyle w:val="Normal"/>
-            </w:pPr>
-          </w:p>
-          <w:p>
-            <w:pPr>
-              <w:pStyle w:val="Normal"/>
-            </w:pPr>
-            <w:r>
-              <w:rPr/>
+          <w:p/>
+          <w:p/>
+          <w:p>
+            <w:r>
               <w:t>Config :</w:t>
             </w:r>
           </w:p>
           <w:p>
-            <w:pPr>
-              <w:pStyle w:val="Normal"/>
-            </w:pPr>
-            <w:hyperlink r:id="R640461d98304478f">
+            <w:hyperlink r:id="rId31">
               <w:r>
                 <w:rPr>
-                  <w:rStyle w:val="Hyperlink"/>
+                  <w:rStyle w:val="Lienhypertexte"/>
                 </w:rPr>
                 <w:t>https://www.cisco.com/c/en/us/td/docs/voice_ip_comm/cuipph/8800-series/english/adminguide/P881_BK_C136782F_00_cisco-ip-phone-8800_series/P881_BK_C136782F_00_cisco-ip-phone-8811-8841_chapter_011.html</w:t>
               </w:r>
             </w:hyperlink>
           </w:p>
-          <w:p>
-            <w:pPr>
-              <w:pStyle w:val="Normal"/>
-            </w:pPr>
-          </w:p>
-          <w:p>
-            <w:pPr>
-              <w:pStyle w:val="Normal"/>
-            </w:pPr>
-          </w:p>
-          <w:p>
-            <w:pPr>
-              <w:pStyle w:val="Normal"/>
-            </w:pPr>
-          </w:p>
-          <w:p>
-            <w:pPr>
-              <w:pStyle w:val="Normal"/>
-            </w:pPr>
-          </w:p>
-          <w:p>
-            <w:pPr>
-              <w:pStyle w:val="Normal"/>
-            </w:pPr>
-            <w:r>
-              <w:rPr/>
+          <w:p/>
+          <w:p/>
+          <w:p/>
+          <w:p/>
+          <w:p>
+            <w:r>
               <w:t xml:space="preserve">      </w:t>
             </w:r>
           </w:p>
-          <w:p>
-            <w:pPr>
-              <w:pStyle w:val="Normal"/>
-            </w:pPr>
-          </w:p>
-          <w:p>
-            <w:pPr>
-              <w:pStyle w:val="Normal"/>
-            </w:pPr>
-          </w:p>
-          <w:p>
-            <w:pPr>
-              <w:pStyle w:val="Normal"/>
-            </w:pPr>
-          </w:p>
-          <w:p>
-            <w:pPr>
-              <w:pStyle w:val="Normal"/>
-            </w:pPr>
-          </w:p>
-          <w:p>
-            <w:pPr>
-              <w:pStyle w:val="Normal"/>
-            </w:pPr>
-          </w:p>
-          <w:p>
-            <w:pPr>
-              <w:pStyle w:val="Normal"/>
-            </w:pPr>
-          </w:p>
+          <w:p/>
+          <w:p/>
+          <w:p/>
+          <w:p/>
+          <w:p/>
+          <w:p/>
         </w:tc>
       </w:tr>
     </w:tbl>
+    <w:p/>
+    <w:p/>
+    <w:p/>
     <w:p>
       <w:pPr>
-        <w:pStyle w:val="Normal"/>
-      </w:pPr>
-    </w:p>
-    <w:p>
-      <w:pPr>
-        <w:pStyle w:val="Normal"/>
-      </w:pPr>
-    </w:p>
-    <w:p>
-      <w:pPr>
-        <w:pStyle w:val="Normal"/>
-      </w:pPr>
-    </w:p>
-    <w:p>
-      <w:pPr>
-        <w:pStyle w:val="Heading2"/>
+        <w:pStyle w:val="Titre2"/>
       </w:pPr>
       <w:r>
-        <w:rPr/>
         <w:t>Protocole TFTP :</w:t>
       </w:r>
     </w:p>
     <w:p>
-      <w:pPr>
-        <w:pStyle w:val="Normal"/>
-      </w:pPr>
       <w:r>
         <w:rPr>
-          <w:rFonts w:ascii="Calibri" w:hAnsi="Calibri" w:eastAsia="Calibri" w:cs="Calibri"/>
-          <w:noProof w:val="0"/>
-          <w:sz w:val="22"/>
-          <w:szCs w:val="22"/>
-          <w:lang w:val="fr-FR"/>
+          <w:rFonts w:ascii="Calibri" w:eastAsia="Calibri" w:hAnsi="Calibri" w:cs="Calibri"/>
         </w:rPr>
         <w:t>(Pour Trivial File Transfer Protocol ou protocole simplifié de transfert de fichiers) est un protocole simplifié de transfert de fichiers. Il fonctionne en UDP, au contraire du FTP qui utilise lui TCP.</w:t>
       </w:r>
     </w:p>
     <w:p>
       <w:pPr>
-        <w:pStyle w:val="Normal"/>
         <w:rPr>
-          <w:rFonts w:ascii="Calibri" w:hAnsi="Calibri" w:eastAsia="Calibri" w:cs="Calibri"/>
-          <w:noProof w:val="0"/>
-          <w:sz w:val="22"/>
-          <w:szCs w:val="22"/>
-          <w:lang w:val="fr-FR"/>
+          <w:rFonts w:ascii="Calibri" w:eastAsia="Calibri" w:hAnsi="Calibri" w:cs="Calibri"/>
         </w:rPr>
       </w:pPr>
       <w:r>
         <w:rPr>
-          <w:rFonts w:ascii="Calibri" w:hAnsi="Calibri" w:eastAsia="Calibri" w:cs="Calibri"/>
-          <w:noProof w:val="0"/>
-          <w:sz w:val="22"/>
-          <w:szCs w:val="22"/>
-          <w:lang w:val="fr-FR"/>
+          <w:rFonts w:ascii="Calibri" w:eastAsia="Calibri" w:hAnsi="Calibri" w:cs="Calibri"/>
         </w:rPr>
         <w:t>Port : 69.</w:t>
       </w:r>
     </w:p>
     <w:p>
       <w:pPr>
-        <w:pStyle w:val="Normal"/>
         <w:rPr>
-          <w:rFonts w:ascii="Calibri" w:hAnsi="Calibri" w:eastAsia="Calibri" w:cs="Calibri"/>
-          <w:noProof w:val="0"/>
-          <w:sz w:val="22"/>
-          <w:szCs w:val="22"/>
-          <w:lang w:val="fr-FR"/>
+          <w:rFonts w:ascii="Calibri" w:eastAsia="Calibri" w:hAnsi="Calibri" w:cs="Calibri"/>
         </w:rPr>
       </w:pPr>
     </w:p>
     <w:sectPr>
+      <w:headerReference w:type="default" r:id="rId32"/>
+      <w:footerReference w:type="default" r:id="rId33"/>
       <w:pgSz w:w="16838" w:h="11906" w:orient="landscape"/>
       <w:pgMar w:top="1440" w:right="1440" w:bottom="1440" w:left="1440" w:header="720" w:footer="720" w:gutter="0"/>
       <w:cols w:space="720"/>
       <w:docGrid w:linePitch="360"/>
-      <w:headerReference w:type="default" r:id="Re1b6022d87184528"/>
-      <w:footerReference w:type="default" r:id="Rc198f1ead05f413d"/>
     </w:sectPr>
   </w:body>
 </w:document>
 </file>
 
-<file path=word/footer.xml><?xml version="1.0" encoding="utf-8"?>
-<w:ftr xmlns:w14="http://schemas.microsoft.com/office/word/2010/wordml" xmlns:w="http://schemas.openxmlformats.org/wordprocessingml/2006/main">
+<file path=word/endnotes.xml><?xml version="1.0" encoding="utf-8"?>
+<w:endnotes xmlns:wpc="http://schemas.microsoft.com/office/word/2010/wordprocessingCanvas" xmlns:cx="http://schemas.microsoft.com/office/drawing/2014/chartex" xmlns:cx1="http://schemas.microsoft.com/office/drawing/2015/9/8/chartex" xmlns:mc="http://schemas.openxmlformats.org/markup-compatibility/2006" xmlns:o="urn:schemas-microsoft-com:office:office" xmlns:r="http://schemas.openxmlformats.org/officeDocument/2006/relationships" xmlns:m="http://schemas.openxmlformats.org/officeDocument/2006/math" xmlns:v="urn:schemas-microsoft-com:vml" xmlns:wp14="http://schemas.microsoft.com/office/word/2010/wordprocessingDrawing" xmlns:wp="http://schemas.openxmlformats.org/drawingml/2006/wordprocessingDrawing" xmlns:w10="urn:schemas-microsoft-com:office:word" xmlns:w="http://schemas.openxmlformats.org/wordprocessingml/2006/main" xmlns:w14="http://schemas.microsoft.com/office/word/2010/wordml" xmlns:w15="http://schemas.microsoft.com/office/word/2012/wordml" xmlns:w16se="http://schemas.microsoft.com/office/word/2015/wordml/symex" xmlns:wpg="http://schemas.microsoft.com/office/word/2010/wordprocessingGroup" xmlns:wpi="http://schemas.microsoft.com/office/word/2010/wordprocessingInk" xmlns:wne="http://schemas.microsoft.com/office/word/2006/wordml" xmlns:wps="http://schemas.microsoft.com/office/word/2010/wordprocessingShape" mc:Ignorable="w14 w15 w16se wp14">
+  <w:endnote w:type="separator" w:id="-1">
+    <w:p>
+      <w:pPr>
+        <w:spacing w:after="0" w:line="240" w:lineRule="auto"/>
+      </w:pPr>
+      <w:r>
+        <w:separator/>
+      </w:r>
+    </w:p>
+  </w:endnote>
+  <w:endnote w:type="continuationSeparator" w:id="0">
+    <w:p>
+      <w:pPr>
+        <w:spacing w:after="0" w:line="240" w:lineRule="auto"/>
+      </w:pPr>
+      <w:r>
+        <w:continuationSeparator/>
+      </w:r>
+    </w:p>
+  </w:endnote>
+</w:endnotes>
+</file>
+
+<file path=word/footer1.xml><?xml version="1.0" encoding="utf-8"?>
+<w:ftr xmlns:wpc="http://schemas.microsoft.com/office/word/2010/wordprocessingCanvas" xmlns:cx="http://schemas.microsoft.com/office/drawing/2014/chartex" xmlns:cx1="http://schemas.microsoft.com/office/drawing/2015/9/8/chartex" xmlns:mc="http://schemas.openxmlformats.org/markup-compatibility/2006" xmlns:o="urn:schemas-microsoft-com:office:office" xmlns:r="http://schemas.openxmlformats.org/officeDocument/2006/relationships" xmlns:m="http://schemas.openxmlformats.org/officeDocument/2006/math" xmlns:v="urn:schemas-microsoft-com:vml" xmlns:wp14="http://schemas.microsoft.com/office/word/2010/wordprocessingDrawing" xmlns:wp="http://schemas.openxmlformats.org/drawingml/2006/wordprocessingDrawing" xmlns:w10="urn:schemas-microsoft-com:office:word" xmlns:w="http://schemas.openxmlformats.org/wordprocessingml/2006/main" xmlns:w14="http://schemas.microsoft.com/office/word/2010/wordml" xmlns:w15="http://schemas.microsoft.com/office/word/2012/wordml" xmlns:w16se="http://schemas.microsoft.com/office/word/2015/wordml/symex" xmlns:wpg="http://schemas.microsoft.com/office/word/2010/wordprocessingGroup" xmlns:wpi="http://schemas.microsoft.com/office/word/2010/wordprocessingInk" xmlns:wne="http://schemas.microsoft.com/office/word/2006/wordml" xmlns:wps="http://schemas.microsoft.com/office/word/2010/wordprocessingShape" mc:Ignorable="w14 w15 w16se wp14">
   <w:tbl>
     <w:tblPr>
-      <w:tblStyle w:val="TableNormal"/>
-      <w:bidiVisual w:val="0"/>
       <w:tblW w:w="0" w:type="auto"/>
       <w:tblLayout w:type="fixed"/>
       <w:tblLook w:val="06A0" w:firstRow="1" w:lastRow="0" w:firstColumn="1" w:lastColumn="0" w:noHBand="1" w:noVBand="1"/>
@@ -1453,56 +1261,81 @@
       <w:tc>
         <w:tcPr>
           <w:tcW w:w="4650" w:type="dxa"/>
-          <w:tcMar/>
         </w:tcPr>
         <w:p>
           <w:pPr>
-            <w:pStyle w:val="Header"/>
-            <w:bidi w:val="0"/>
+            <w:pStyle w:val="En-tte"/>
             <w:ind w:left="-115"/>
-            <w:jc w:val="left"/>
+            <w:rPr>
+              <w:lang w:val="de-CH"/>
+            </w:rPr>
           </w:pPr>
           <w:r>
-            <w:rPr/>
-            <w:t>Younes Sayeh, Killian Good, Anthony Höhn</w:t>
+            <w:rPr>
+              <w:lang w:val="de-CH"/>
+            </w:rPr>
+            <w:t xml:space="preserve">Younes </w:t>
+          </w:r>
+          <w:proofErr w:type="spellStart"/>
+          <w:r>
+            <w:rPr>
+              <w:lang w:val="de-CH"/>
+            </w:rPr>
+            <w:t>Sayeh</w:t>
+          </w:r>
+          <w:proofErr w:type="spellEnd"/>
+          <w:r>
+            <w:rPr>
+              <w:lang w:val="de-CH"/>
+            </w:rPr>
+            <w:t>, Killian Good, Anthony Höhn</w:t>
           </w:r>
         </w:p>
       </w:tc>
       <w:tc>
         <w:tcPr>
           <w:tcW w:w="4650" w:type="dxa"/>
-          <w:tcMar/>
         </w:tcPr>
         <w:p>
           <w:pPr>
-            <w:pStyle w:val="Header"/>
-            <w:bidi w:val="0"/>
+            <w:pStyle w:val="En-tte"/>
             <w:jc w:val="center"/>
           </w:pPr>
           <w:r>
             <w:fldChar w:fldCharType="begin"/>
           </w:r>
           <w:r>
-            <w:instrText xml:space="preserve">PAGE</w:instrText>
+            <w:instrText>PAGE</w:instrText>
           </w:r>
           <w:r>
             <w:fldChar w:fldCharType="separate"/>
           </w:r>
           <w:r>
+            <w:rPr>
+              <w:noProof/>
+            </w:rPr>
+            <w:t>3</w:t>
+          </w:r>
+          <w:r>
             <w:fldChar w:fldCharType="end"/>
           </w:r>
           <w:r>
-            <w:rPr/>
             <w:t xml:space="preserve"> sur </w:t>
           </w:r>
           <w:r>
             <w:fldChar w:fldCharType="begin"/>
           </w:r>
           <w:r>
-            <w:instrText xml:space="preserve">NUMPAGES</w:instrText>
+            <w:instrText>NUMPAGES</w:instrText>
           </w:r>
           <w:r>
             <w:fldChar w:fldCharType="separate"/>
+          </w:r>
+          <w:r>
+            <w:rPr>
+              <w:noProof/>
+            </w:rPr>
+            <w:t>4</w:t>
           </w:r>
           <w:r>
             <w:fldChar w:fldCharType="end"/>
@@ -1512,17 +1345,14 @@
       <w:tc>
         <w:tcPr>
           <w:tcW w:w="4650" w:type="dxa"/>
-          <w:tcMar/>
         </w:tcPr>
         <w:p>
           <w:pPr>
-            <w:pStyle w:val="Header"/>
-            <w:bidi w:val="0"/>
+            <w:pStyle w:val="En-tte"/>
             <w:ind w:right="-115"/>
             <w:jc w:val="right"/>
           </w:pPr>
           <w:r>
-            <w:rPr/>
             <w:t>29.01.2021</w:t>
           </w:r>
         </w:p>
@@ -1531,19 +1361,41 @@
   </w:tbl>
   <w:p>
     <w:pPr>
-      <w:pStyle w:val="Footer"/>
-      <w:bidi w:val="0"/>
+      <w:pStyle w:val="Pieddepage"/>
     </w:pPr>
   </w:p>
 </w:ftr>
 </file>
 
-<file path=word/header.xml><?xml version="1.0" encoding="utf-8"?>
-<w:hdr xmlns:w14="http://schemas.microsoft.com/office/word/2010/wordml" xmlns:w="http://schemas.openxmlformats.org/wordprocessingml/2006/main">
+<file path=word/footnotes.xml><?xml version="1.0" encoding="utf-8"?>
+<w:footnotes xmlns:wpc="http://schemas.microsoft.com/office/word/2010/wordprocessingCanvas" xmlns:cx="http://schemas.microsoft.com/office/drawing/2014/chartex" xmlns:cx1="http://schemas.microsoft.com/office/drawing/2015/9/8/chartex" xmlns:mc="http://schemas.openxmlformats.org/markup-compatibility/2006" xmlns:o="urn:schemas-microsoft-com:office:office" xmlns:r="http://schemas.openxmlformats.org/officeDocument/2006/relationships" xmlns:m="http://schemas.openxmlformats.org/officeDocument/2006/math" xmlns:v="urn:schemas-microsoft-com:vml" xmlns:wp14="http://schemas.microsoft.com/office/word/2010/wordprocessingDrawing" xmlns:wp="http://schemas.openxmlformats.org/drawingml/2006/wordprocessingDrawing" xmlns:w10="urn:schemas-microsoft-com:office:word" xmlns:w="http://schemas.openxmlformats.org/wordprocessingml/2006/main" xmlns:w14="http://schemas.microsoft.com/office/word/2010/wordml" xmlns:w15="http://schemas.microsoft.com/office/word/2012/wordml" xmlns:w16se="http://schemas.microsoft.com/office/word/2015/wordml/symex" xmlns:wpg="http://schemas.microsoft.com/office/word/2010/wordprocessingGroup" xmlns:wpi="http://schemas.microsoft.com/office/word/2010/wordprocessingInk" xmlns:wne="http://schemas.microsoft.com/office/word/2006/wordml" xmlns:wps="http://schemas.microsoft.com/office/word/2010/wordprocessingShape" mc:Ignorable="w14 w15 w16se wp14">
+  <w:footnote w:type="separator" w:id="-1">
+    <w:p>
+      <w:pPr>
+        <w:spacing w:after="0" w:line="240" w:lineRule="auto"/>
+      </w:pPr>
+      <w:r>
+        <w:separator/>
+      </w:r>
+    </w:p>
+  </w:footnote>
+  <w:footnote w:type="continuationSeparator" w:id="0">
+    <w:p>
+      <w:pPr>
+        <w:spacing w:after="0" w:line="240" w:lineRule="auto"/>
+      </w:pPr>
+      <w:r>
+        <w:continuationSeparator/>
+      </w:r>
+    </w:p>
+  </w:footnote>
+</w:footnotes>
+</file>
+
+<file path=word/header1.xml><?xml version="1.0" encoding="utf-8"?>
+<w:hdr xmlns:wpc="http://schemas.microsoft.com/office/word/2010/wordprocessingCanvas" xmlns:cx="http://schemas.microsoft.com/office/drawing/2014/chartex" xmlns:cx1="http://schemas.microsoft.com/office/drawing/2015/9/8/chartex" xmlns:mc="http://schemas.openxmlformats.org/markup-compatibility/2006" xmlns:o="urn:schemas-microsoft-com:office:office" xmlns:r="http://schemas.openxmlformats.org/officeDocument/2006/relationships" xmlns:m="http://schemas.openxmlformats.org/officeDocument/2006/math" xmlns:v="urn:schemas-microsoft-com:vml" xmlns:wp14="http://schemas.microsoft.com/office/word/2010/wordprocessingDrawing" xmlns:wp="http://schemas.openxmlformats.org/drawingml/2006/wordprocessingDrawing" xmlns:w10="urn:schemas-microsoft-com:office:word" xmlns:w="http://schemas.openxmlformats.org/wordprocessingml/2006/main" xmlns:w14="http://schemas.microsoft.com/office/word/2010/wordml" xmlns:w15="http://schemas.microsoft.com/office/word/2012/wordml" xmlns:w16se="http://schemas.microsoft.com/office/word/2015/wordml/symex" xmlns:wpg="http://schemas.microsoft.com/office/word/2010/wordprocessingGroup" xmlns:wpi="http://schemas.microsoft.com/office/word/2010/wordprocessingInk" xmlns:wne="http://schemas.microsoft.com/office/word/2006/wordml" xmlns:wps="http://schemas.microsoft.com/office/word/2010/wordprocessingShape" mc:Ignorable="w14 w15 w16se wp14">
   <w:tbl>
     <w:tblPr>
-      <w:tblStyle w:val="TableNormal"/>
-      <w:bidiVisual w:val="0"/>
       <w:tblW w:w="0" w:type="auto"/>
       <w:tblLayout w:type="fixed"/>
       <w:tblLook w:val="06A0" w:firstRow="1" w:lastRow="0" w:firstColumn="1" w:lastColumn="0" w:noHBand="1" w:noVBand="1"/>
@@ -1557,17 +1409,13 @@
       <w:tc>
         <w:tcPr>
           <w:tcW w:w="4650" w:type="dxa"/>
-          <w:tcMar/>
         </w:tcPr>
         <w:p>
           <w:pPr>
-            <w:pStyle w:val="Header"/>
-            <w:bidi w:val="0"/>
+            <w:pStyle w:val="En-tte"/>
             <w:ind w:left="-115"/>
-            <w:jc w:val="left"/>
           </w:pPr>
           <w:r>
-            <w:rPr/>
             <w:t>ETML</w:t>
           </w:r>
         </w:p>
@@ -1575,34 +1423,30 @@
       <w:tc>
         <w:tcPr>
           <w:tcW w:w="4650" w:type="dxa"/>
-          <w:tcMar/>
         </w:tcPr>
         <w:p>
           <w:pPr>
-            <w:pStyle w:val="Header"/>
-            <w:bidi w:val="0"/>
+            <w:pStyle w:val="En-tte"/>
             <w:jc w:val="center"/>
           </w:pPr>
+          <w:proofErr w:type="spellStart"/>
           <w:r>
-            <w:rPr/>
             <w:t>P_VoiIP</w:t>
           </w:r>
+          <w:proofErr w:type="spellEnd"/>
         </w:p>
       </w:tc>
       <w:tc>
         <w:tcPr>
           <w:tcW w:w="4650" w:type="dxa"/>
-          <w:tcMar/>
         </w:tcPr>
         <w:p>
           <w:pPr>
-            <w:pStyle w:val="Header"/>
-            <w:bidi w:val="0"/>
+            <w:pStyle w:val="En-tte"/>
             <w:ind w:right="-115"/>
             <w:jc w:val="right"/>
           </w:pPr>
           <w:r>
-            <w:rPr/>
             <w:t>CIN2B</w:t>
           </w:r>
         </w:p>
@@ -1611,30 +1455,144 @@
   </w:tbl>
   <w:p>
     <w:pPr>
-      <w:pStyle w:val="Header"/>
-      <w:bidi w:val="0"/>
+      <w:pStyle w:val="En-tte"/>
     </w:pPr>
   </w:p>
 </w:hdr>
 </file>
 
 <file path=word/numbering.xml><?xml version="1.0" encoding="utf-8"?>
-<w:numbering xmlns:w="http://schemas.openxmlformats.org/wordprocessingml/2006/main">
-  <w:abstractNum xmlns:w="http://schemas.openxmlformats.org/wordprocessingml/2006/main" w:abstractNumId="5">
-    <w:multiLevelType xmlns:w="http://schemas.openxmlformats.org/wordprocessingml/2006/main" w:val="hybridMultilevel"/>
-    <w:lvl xmlns:w="http://schemas.openxmlformats.org/wordprocessingml/2006/main" w:ilvl="0">
+<w:numbering xmlns:wpc="http://schemas.microsoft.com/office/word/2010/wordprocessingCanvas" xmlns:cx="http://schemas.microsoft.com/office/drawing/2014/chartex" xmlns:cx1="http://schemas.microsoft.com/office/drawing/2015/9/8/chartex" xmlns:mc="http://schemas.openxmlformats.org/markup-compatibility/2006" xmlns:o="urn:schemas-microsoft-com:office:office" xmlns:r="http://schemas.openxmlformats.org/officeDocument/2006/relationships" xmlns:m="http://schemas.openxmlformats.org/officeDocument/2006/math" xmlns:v="urn:schemas-microsoft-com:vml" xmlns:wp14="http://schemas.microsoft.com/office/word/2010/wordprocessingDrawing" xmlns:wp="http://schemas.openxmlformats.org/drawingml/2006/wordprocessingDrawing" xmlns:w10="urn:schemas-microsoft-com:office:word" xmlns:w="http://schemas.openxmlformats.org/wordprocessingml/2006/main" xmlns:w14="http://schemas.microsoft.com/office/word/2010/wordml" xmlns:w15="http://schemas.microsoft.com/office/word/2012/wordml" xmlns:w16se="http://schemas.microsoft.com/office/word/2015/wordml/symex" xmlns:wpg="http://schemas.microsoft.com/office/word/2010/wordprocessingGroup" xmlns:wpi="http://schemas.microsoft.com/office/word/2010/wordprocessingInk" xmlns:wne="http://schemas.microsoft.com/office/word/2006/wordml" xmlns:wps="http://schemas.microsoft.com/office/word/2010/wordprocessingShape" mc:Ignorable="w14 w15 w16se wp14">
+  <w:abstractNum w:abstractNumId="0" w15:restartNumberingAfterBreak="0">
+    <w:nsid w:val="15842986"/>
+    <w:multiLevelType w:val="hybridMultilevel"/>
+    <w:tmpl w:val="65A6F36C"/>
+    <w:lvl w:ilvl="0" w:tplc="2D324376">
+      <w:start w:val="1"/>
+      <w:numFmt w:val="bullet"/>
+      <w:lvlText w:val="-"/>
+      <w:lvlJc w:val="left"/>
+      <w:pPr>
+        <w:ind w:left="720" w:hanging="360"/>
+      </w:pPr>
+      <w:rPr>
+        <w:rFonts w:ascii="Calibri" w:hAnsi="Calibri" w:hint="default"/>
+      </w:rPr>
+    </w:lvl>
+    <w:lvl w:ilvl="1" w:tplc="71D0C892">
+      <w:start w:val="1"/>
+      <w:numFmt w:val="bullet"/>
+      <w:lvlText w:val="o"/>
+      <w:lvlJc w:val="left"/>
+      <w:pPr>
+        <w:ind w:left="1440" w:hanging="360"/>
+      </w:pPr>
+      <w:rPr>
+        <w:rFonts w:ascii="Courier New" w:hAnsi="Courier New" w:hint="default"/>
+      </w:rPr>
+    </w:lvl>
+    <w:lvl w:ilvl="2" w:tplc="3E26A790">
+      <w:start w:val="1"/>
+      <w:numFmt w:val="bullet"/>
+      <w:lvlText w:val=""/>
+      <w:lvlJc w:val="left"/>
+      <w:pPr>
+        <w:ind w:left="2160" w:hanging="360"/>
+      </w:pPr>
+      <w:rPr>
+        <w:rFonts w:ascii="Wingdings" w:hAnsi="Wingdings" w:hint="default"/>
+      </w:rPr>
+    </w:lvl>
+    <w:lvl w:ilvl="3" w:tplc="D05020F4">
       <w:start w:val="1"/>
       <w:numFmt w:val="bullet"/>
       <w:lvlText w:val=""/>
       <w:lvlJc w:val="left"/>
       <w:pPr>
+        <w:ind w:left="2880" w:hanging="360"/>
+      </w:pPr>
+      <w:rPr>
+        <w:rFonts w:ascii="Symbol" w:hAnsi="Symbol" w:hint="default"/>
+      </w:rPr>
+    </w:lvl>
+    <w:lvl w:ilvl="4" w:tplc="9A541532">
+      <w:start w:val="1"/>
+      <w:numFmt w:val="bullet"/>
+      <w:lvlText w:val="o"/>
+      <w:lvlJc w:val="left"/>
+      <w:pPr>
+        <w:ind w:left="3600" w:hanging="360"/>
+      </w:pPr>
+      <w:rPr>
+        <w:rFonts w:ascii="Courier New" w:hAnsi="Courier New" w:hint="default"/>
+      </w:rPr>
+    </w:lvl>
+    <w:lvl w:ilvl="5" w:tplc="921CACE2">
+      <w:start w:val="1"/>
+      <w:numFmt w:val="bullet"/>
+      <w:lvlText w:val=""/>
+      <w:lvlJc w:val="left"/>
+      <w:pPr>
+        <w:ind w:left="4320" w:hanging="360"/>
+      </w:pPr>
+      <w:rPr>
+        <w:rFonts w:ascii="Wingdings" w:hAnsi="Wingdings" w:hint="default"/>
+      </w:rPr>
+    </w:lvl>
+    <w:lvl w:ilvl="6" w:tplc="D2C69B24">
+      <w:start w:val="1"/>
+      <w:numFmt w:val="bullet"/>
+      <w:lvlText w:val=""/>
+      <w:lvlJc w:val="left"/>
+      <w:pPr>
+        <w:ind w:left="5040" w:hanging="360"/>
+      </w:pPr>
+      <w:rPr>
+        <w:rFonts w:ascii="Symbol" w:hAnsi="Symbol" w:hint="default"/>
+      </w:rPr>
+    </w:lvl>
+    <w:lvl w:ilvl="7" w:tplc="4C8C09EC">
+      <w:start w:val="1"/>
+      <w:numFmt w:val="bullet"/>
+      <w:lvlText w:val="o"/>
+      <w:lvlJc w:val="left"/>
+      <w:pPr>
+        <w:ind w:left="5760" w:hanging="360"/>
+      </w:pPr>
+      <w:rPr>
+        <w:rFonts w:ascii="Courier New" w:hAnsi="Courier New" w:hint="default"/>
+      </w:rPr>
+    </w:lvl>
+    <w:lvl w:ilvl="8" w:tplc="F468D3B2">
+      <w:start w:val="1"/>
+      <w:numFmt w:val="bullet"/>
+      <w:lvlText w:val=""/>
+      <w:lvlJc w:val="left"/>
+      <w:pPr>
+        <w:ind w:left="6480" w:hanging="360"/>
+      </w:pPr>
+      <w:rPr>
+        <w:rFonts w:ascii="Wingdings" w:hAnsi="Wingdings" w:hint="default"/>
+      </w:rPr>
+    </w:lvl>
+  </w:abstractNum>
+  <w:abstractNum w:abstractNumId="1" w15:restartNumberingAfterBreak="0">
+    <w:nsid w:val="28F57D8B"/>
+    <w:multiLevelType w:val="hybridMultilevel"/>
+    <w:tmpl w:val="256E3C40"/>
+    <w:lvl w:ilvl="0" w:tplc="DC84363C">
+      <w:start w:val="1"/>
+      <w:numFmt w:val="bullet"/>
+      <w:lvlText w:val=""/>
+      <w:lvlJc w:val="left"/>
+      <w:pPr>
         <w:ind w:left="720" w:hanging="360"/>
       </w:pPr>
       <w:rPr>
-        <w:rFonts w:hint="default" w:ascii="Symbol" w:hAnsi="Symbol"/>
-      </w:rPr>
-    </w:lvl>
-    <w:lvl xmlns:w="http://schemas.openxmlformats.org/wordprocessingml/2006/main" w:ilvl="1">
+        <w:rFonts w:ascii="Symbol" w:hAnsi="Symbol" w:hint="default"/>
+      </w:rPr>
+    </w:lvl>
+    <w:lvl w:ilvl="1" w:tplc="032E5DDC">
       <w:start w:val="1"/>
       <w:numFmt w:val="bullet"/>
       <w:lvlText w:val="o"/>
@@ -1643,10 +1601,10 @@
         <w:ind w:left="1440" w:hanging="360"/>
       </w:pPr>
       <w:rPr>
-        <w:rFonts w:hint="default" w:ascii="Courier New" w:hAnsi="Courier New"/>
-      </w:rPr>
-    </w:lvl>
-    <w:lvl xmlns:w="http://schemas.openxmlformats.org/wordprocessingml/2006/main" w:ilvl="2">
+        <w:rFonts w:ascii="Courier New" w:hAnsi="Courier New" w:hint="default"/>
+      </w:rPr>
+    </w:lvl>
+    <w:lvl w:ilvl="2" w:tplc="33E657B4">
       <w:start w:val="1"/>
       <w:numFmt w:val="bullet"/>
       <w:lvlText w:val=""/>
@@ -1655,10 +1613,10 @@
         <w:ind w:left="2160" w:hanging="360"/>
       </w:pPr>
       <w:rPr>
-        <w:rFonts w:hint="default" w:ascii="Wingdings" w:hAnsi="Wingdings"/>
-      </w:rPr>
-    </w:lvl>
-    <w:lvl xmlns:w="http://schemas.openxmlformats.org/wordprocessingml/2006/main" w:ilvl="3">
+        <w:rFonts w:ascii="Wingdings" w:hAnsi="Wingdings" w:hint="default"/>
+      </w:rPr>
+    </w:lvl>
+    <w:lvl w:ilvl="3" w:tplc="EA3CAA98">
       <w:start w:val="1"/>
       <w:numFmt w:val="bullet"/>
       <w:lvlText w:val=""/>
@@ -1667,10 +1625,10 @@
         <w:ind w:left="2880" w:hanging="360"/>
       </w:pPr>
       <w:rPr>
-        <w:rFonts w:hint="default" w:ascii="Symbol" w:hAnsi="Symbol"/>
-      </w:rPr>
-    </w:lvl>
-    <w:lvl xmlns:w="http://schemas.openxmlformats.org/wordprocessingml/2006/main" w:ilvl="4">
+        <w:rFonts w:ascii="Symbol" w:hAnsi="Symbol" w:hint="default"/>
+      </w:rPr>
+    </w:lvl>
+    <w:lvl w:ilvl="4" w:tplc="38A0A558">
       <w:start w:val="1"/>
       <w:numFmt w:val="bullet"/>
       <w:lvlText w:val="o"/>
@@ -1679,10 +1637,10 @@
         <w:ind w:left="3600" w:hanging="360"/>
       </w:pPr>
       <w:rPr>
-        <w:rFonts w:hint="default" w:ascii="Courier New" w:hAnsi="Courier New"/>
-      </w:rPr>
-    </w:lvl>
-    <w:lvl xmlns:w="http://schemas.openxmlformats.org/wordprocessingml/2006/main" w:ilvl="5">
+        <w:rFonts w:ascii="Courier New" w:hAnsi="Courier New" w:hint="default"/>
+      </w:rPr>
+    </w:lvl>
+    <w:lvl w:ilvl="5" w:tplc="C4A8E2EE">
       <w:start w:val="1"/>
       <w:numFmt w:val="bullet"/>
       <w:lvlText w:val=""/>
@@ -1691,10 +1649,10 @@
         <w:ind w:left="4320" w:hanging="360"/>
       </w:pPr>
       <w:rPr>
-        <w:rFonts w:hint="default" w:ascii="Wingdings" w:hAnsi="Wingdings"/>
-      </w:rPr>
-    </w:lvl>
-    <w:lvl xmlns:w="http://schemas.openxmlformats.org/wordprocessingml/2006/main" w:ilvl="6">
+        <w:rFonts w:ascii="Wingdings" w:hAnsi="Wingdings" w:hint="default"/>
+      </w:rPr>
+    </w:lvl>
+    <w:lvl w:ilvl="6" w:tplc="50982F88">
       <w:start w:val="1"/>
       <w:numFmt w:val="bullet"/>
       <w:lvlText w:val=""/>
@@ -1703,10 +1661,10 @@
         <w:ind w:left="5040" w:hanging="360"/>
       </w:pPr>
       <w:rPr>
-        <w:rFonts w:hint="default" w:ascii="Symbol" w:hAnsi="Symbol"/>
-      </w:rPr>
-    </w:lvl>
-    <w:lvl xmlns:w="http://schemas.openxmlformats.org/wordprocessingml/2006/main" w:ilvl="7">
+        <w:rFonts w:ascii="Symbol" w:hAnsi="Symbol" w:hint="default"/>
+      </w:rPr>
+    </w:lvl>
+    <w:lvl w:ilvl="7" w:tplc="DEE80428">
       <w:start w:val="1"/>
       <w:numFmt w:val="bullet"/>
       <w:lvlText w:val="o"/>
@@ -1715,10 +1673,10 @@
         <w:ind w:left="5760" w:hanging="360"/>
       </w:pPr>
       <w:rPr>
-        <w:rFonts w:hint="default" w:ascii="Courier New" w:hAnsi="Courier New"/>
-      </w:rPr>
-    </w:lvl>
-    <w:lvl xmlns:w="http://schemas.openxmlformats.org/wordprocessingml/2006/main" w:ilvl="8">
+        <w:rFonts w:ascii="Courier New" w:hAnsi="Courier New" w:hint="default"/>
+      </w:rPr>
+    </w:lvl>
+    <w:lvl w:ilvl="8" w:tplc="E19CBECE">
       <w:start w:val="1"/>
       <w:numFmt w:val="bullet"/>
       <w:lvlText w:val=""/>
@@ -1727,13 +1685,15 @@
         <w:ind w:left="6480" w:hanging="360"/>
       </w:pPr>
       <w:rPr>
-        <w:rFonts w:hint="default" w:ascii="Wingdings" w:hAnsi="Wingdings"/>
+        <w:rFonts w:ascii="Wingdings" w:hAnsi="Wingdings" w:hint="default"/>
       </w:rPr>
     </w:lvl>
   </w:abstractNum>
-  <w:abstractNum xmlns:w="http://schemas.openxmlformats.org/wordprocessingml/2006/main" w:abstractNumId="4">
-    <w:multiLevelType xmlns:w="http://schemas.openxmlformats.org/wordprocessingml/2006/main" w:val="hybridMultilevel"/>
-    <w:lvl xmlns:w="http://schemas.openxmlformats.org/wordprocessingml/2006/main" w:ilvl="0">
+  <w:abstractNum w:abstractNumId="2" w15:restartNumberingAfterBreak="0">
+    <w:nsid w:val="2B0D5765"/>
+    <w:multiLevelType w:val="hybridMultilevel"/>
+    <w:tmpl w:val="100E3454"/>
+    <w:lvl w:ilvl="0" w:tplc="C106B222">
       <w:start w:val="1"/>
       <w:numFmt w:val="bullet"/>
       <w:lvlText w:val=""/>
@@ -1742,10 +1702,10 @@
         <w:ind w:left="720" w:hanging="360"/>
       </w:pPr>
       <w:rPr>
-        <w:rFonts w:hint="default" w:ascii="Symbol" w:hAnsi="Symbol"/>
-      </w:rPr>
-    </w:lvl>
-    <w:lvl xmlns:w="http://schemas.openxmlformats.org/wordprocessingml/2006/main" w:ilvl="1">
+        <w:rFonts w:ascii="Symbol" w:hAnsi="Symbol" w:hint="default"/>
+      </w:rPr>
+    </w:lvl>
+    <w:lvl w:ilvl="1" w:tplc="5C7EAF48">
       <w:start w:val="1"/>
       <w:numFmt w:val="bullet"/>
       <w:lvlText w:val="o"/>
@@ -1754,10 +1714,10 @@
         <w:ind w:left="1440" w:hanging="360"/>
       </w:pPr>
       <w:rPr>
-        <w:rFonts w:hint="default" w:ascii="Courier New" w:hAnsi="Courier New"/>
-      </w:rPr>
-    </w:lvl>
-    <w:lvl xmlns:w="http://schemas.openxmlformats.org/wordprocessingml/2006/main" w:ilvl="2">
+        <w:rFonts w:ascii="Courier New" w:hAnsi="Courier New" w:hint="default"/>
+      </w:rPr>
+    </w:lvl>
+    <w:lvl w:ilvl="2" w:tplc="E138D27E">
       <w:start w:val="1"/>
       <w:numFmt w:val="bullet"/>
       <w:lvlText w:val=""/>
@@ -1766,10 +1726,10 @@
         <w:ind w:left="2160" w:hanging="360"/>
       </w:pPr>
       <w:rPr>
-        <w:rFonts w:hint="default" w:ascii="Wingdings" w:hAnsi="Wingdings"/>
-      </w:rPr>
-    </w:lvl>
-    <w:lvl xmlns:w="http://schemas.openxmlformats.org/wordprocessingml/2006/main" w:ilvl="3">
+        <w:rFonts w:ascii="Wingdings" w:hAnsi="Wingdings" w:hint="default"/>
+      </w:rPr>
+    </w:lvl>
+    <w:lvl w:ilvl="3" w:tplc="DF7E8CE6">
       <w:start w:val="1"/>
       <w:numFmt w:val="bullet"/>
       <w:lvlText w:val=""/>
@@ -1778,10 +1738,10 @@
         <w:ind w:left="2880" w:hanging="360"/>
       </w:pPr>
       <w:rPr>
-        <w:rFonts w:hint="default" w:ascii="Symbol" w:hAnsi="Symbol"/>
-      </w:rPr>
-    </w:lvl>
-    <w:lvl xmlns:w="http://schemas.openxmlformats.org/wordprocessingml/2006/main" w:ilvl="4">
+        <w:rFonts w:ascii="Symbol" w:hAnsi="Symbol" w:hint="default"/>
+      </w:rPr>
+    </w:lvl>
+    <w:lvl w:ilvl="4" w:tplc="C4A8E492">
       <w:start w:val="1"/>
       <w:numFmt w:val="bullet"/>
       <w:lvlText w:val="o"/>
@@ -1790,10 +1750,10 @@
         <w:ind w:left="3600" w:hanging="360"/>
       </w:pPr>
       <w:rPr>
-        <w:rFonts w:hint="default" w:ascii="Courier New" w:hAnsi="Courier New"/>
-      </w:rPr>
-    </w:lvl>
-    <w:lvl xmlns:w="http://schemas.openxmlformats.org/wordprocessingml/2006/main" w:ilvl="5">
+        <w:rFonts w:ascii="Courier New" w:hAnsi="Courier New" w:hint="default"/>
+      </w:rPr>
+    </w:lvl>
+    <w:lvl w:ilvl="5" w:tplc="6A0A7674">
       <w:start w:val="1"/>
       <w:numFmt w:val="bullet"/>
       <w:lvlText w:val=""/>
@@ -1802,10 +1762,10 @@
         <w:ind w:left="4320" w:hanging="360"/>
       </w:pPr>
       <w:rPr>
-        <w:rFonts w:hint="default" w:ascii="Wingdings" w:hAnsi="Wingdings"/>
-      </w:rPr>
-    </w:lvl>
-    <w:lvl xmlns:w="http://schemas.openxmlformats.org/wordprocessingml/2006/main" w:ilvl="6">
+        <w:rFonts w:ascii="Wingdings" w:hAnsi="Wingdings" w:hint="default"/>
+      </w:rPr>
+    </w:lvl>
+    <w:lvl w:ilvl="6" w:tplc="CB6A3054">
       <w:start w:val="1"/>
       <w:numFmt w:val="bullet"/>
       <w:lvlText w:val=""/>
@@ -1814,10 +1774,10 @@
         <w:ind w:left="5040" w:hanging="360"/>
       </w:pPr>
       <w:rPr>
-        <w:rFonts w:hint="default" w:ascii="Symbol" w:hAnsi="Symbol"/>
-      </w:rPr>
-    </w:lvl>
-    <w:lvl xmlns:w="http://schemas.openxmlformats.org/wordprocessingml/2006/main" w:ilvl="7">
+        <w:rFonts w:ascii="Symbol" w:hAnsi="Symbol" w:hint="default"/>
+      </w:rPr>
+    </w:lvl>
+    <w:lvl w:ilvl="7" w:tplc="4B485C6C">
       <w:start w:val="1"/>
       <w:numFmt w:val="bullet"/>
       <w:lvlText w:val="o"/>
@@ -1826,10 +1786,10 @@
         <w:ind w:left="5760" w:hanging="360"/>
       </w:pPr>
       <w:rPr>
-        <w:rFonts w:hint="default" w:ascii="Courier New" w:hAnsi="Courier New"/>
-      </w:rPr>
-    </w:lvl>
-    <w:lvl xmlns:w="http://schemas.openxmlformats.org/wordprocessingml/2006/main" w:ilvl="8">
+        <w:rFonts w:ascii="Courier New" w:hAnsi="Courier New" w:hint="default"/>
+      </w:rPr>
+    </w:lvl>
+    <w:lvl w:ilvl="8" w:tplc="EF24BEDE">
       <w:start w:val="1"/>
       <w:numFmt w:val="bullet"/>
       <w:lvlText w:val=""/>
@@ -1838,13 +1798,15 @@
         <w:ind w:left="6480" w:hanging="360"/>
       </w:pPr>
       <w:rPr>
-        <w:rFonts w:hint="default" w:ascii="Wingdings" w:hAnsi="Wingdings"/>
+        <w:rFonts w:ascii="Wingdings" w:hAnsi="Wingdings" w:hint="default"/>
       </w:rPr>
     </w:lvl>
   </w:abstractNum>
-  <w:abstractNum xmlns:w="http://schemas.openxmlformats.org/wordprocessingml/2006/main" w:abstractNumId="3">
-    <w:multiLevelType xmlns:w="http://schemas.openxmlformats.org/wordprocessingml/2006/main" w:val="hybridMultilevel"/>
-    <w:lvl xmlns:w="http://schemas.openxmlformats.org/wordprocessingml/2006/main" w:ilvl="0">
+  <w:abstractNum w:abstractNumId="3" w15:restartNumberingAfterBreak="0">
+    <w:nsid w:val="66C1341C"/>
+    <w:multiLevelType w:val="hybridMultilevel"/>
+    <w:tmpl w:val="A1164B54"/>
+    <w:lvl w:ilvl="0" w:tplc="6156B9DC">
       <w:start w:val="1"/>
       <w:numFmt w:val="bullet"/>
       <w:lvlText w:val="-"/>
@@ -1853,10 +1815,10 @@
         <w:ind w:left="720" w:hanging="360"/>
       </w:pPr>
       <w:rPr>
-        <w:rFonts w:hint="default" w:ascii="Calibri" w:hAnsi="Calibri"/>
-      </w:rPr>
-    </w:lvl>
-    <w:lvl xmlns:w="http://schemas.openxmlformats.org/wordprocessingml/2006/main" w:ilvl="1">
+        <w:rFonts w:ascii="Calibri" w:hAnsi="Calibri" w:hint="default"/>
+      </w:rPr>
+    </w:lvl>
+    <w:lvl w:ilvl="1" w:tplc="9CD403E0">
       <w:start w:val="1"/>
       <w:numFmt w:val="bullet"/>
       <w:lvlText w:val="o"/>
@@ -1865,10 +1827,10 @@
         <w:ind w:left="1440" w:hanging="360"/>
       </w:pPr>
       <w:rPr>
-        <w:rFonts w:hint="default" w:ascii="Courier New" w:hAnsi="Courier New"/>
-      </w:rPr>
-    </w:lvl>
-    <w:lvl xmlns:w="http://schemas.openxmlformats.org/wordprocessingml/2006/main" w:ilvl="2">
+        <w:rFonts w:ascii="Courier New" w:hAnsi="Courier New" w:hint="default"/>
+      </w:rPr>
+    </w:lvl>
+    <w:lvl w:ilvl="2" w:tplc="0F569790">
       <w:start w:val="1"/>
       <w:numFmt w:val="bullet"/>
       <w:lvlText w:val=""/>
@@ -1877,10 +1839,10 @@
         <w:ind w:left="2160" w:hanging="360"/>
       </w:pPr>
       <w:rPr>
-        <w:rFonts w:hint="default" w:ascii="Wingdings" w:hAnsi="Wingdings"/>
-      </w:rPr>
-    </w:lvl>
-    <w:lvl xmlns:w="http://schemas.openxmlformats.org/wordprocessingml/2006/main" w:ilvl="3">
+        <w:rFonts w:ascii="Wingdings" w:hAnsi="Wingdings" w:hint="default"/>
+      </w:rPr>
+    </w:lvl>
+    <w:lvl w:ilvl="3" w:tplc="1764C5C4">
       <w:start w:val="1"/>
       <w:numFmt w:val="bullet"/>
       <w:lvlText w:val=""/>
@@ -1889,10 +1851,10 @@
         <w:ind w:left="2880" w:hanging="360"/>
       </w:pPr>
       <w:rPr>
-        <w:rFonts w:hint="default" w:ascii="Symbol" w:hAnsi="Symbol"/>
-      </w:rPr>
-    </w:lvl>
-    <w:lvl xmlns:w="http://schemas.openxmlformats.org/wordprocessingml/2006/main" w:ilvl="4">
+        <w:rFonts w:ascii="Symbol" w:hAnsi="Symbol" w:hint="default"/>
+      </w:rPr>
+    </w:lvl>
+    <w:lvl w:ilvl="4" w:tplc="8B3601B4">
       <w:start w:val="1"/>
       <w:numFmt w:val="bullet"/>
       <w:lvlText w:val="o"/>
@@ -1901,10 +1863,10 @@
         <w:ind w:left="3600" w:hanging="360"/>
       </w:pPr>
       <w:rPr>
-        <w:rFonts w:hint="default" w:ascii="Courier New" w:hAnsi="Courier New"/>
-      </w:rPr>
-    </w:lvl>
-    <w:lvl xmlns:w="http://schemas.openxmlformats.org/wordprocessingml/2006/main" w:ilvl="5">
+        <w:rFonts w:ascii="Courier New" w:hAnsi="Courier New" w:hint="default"/>
+      </w:rPr>
+    </w:lvl>
+    <w:lvl w:ilvl="5" w:tplc="B9C8BB80">
       <w:start w:val="1"/>
       <w:numFmt w:val="bullet"/>
       <w:lvlText w:val=""/>
@@ -1913,10 +1875,10 @@
         <w:ind w:left="4320" w:hanging="360"/>
       </w:pPr>
       <w:rPr>
-        <w:rFonts w:hint="default" w:ascii="Wingdings" w:hAnsi="Wingdings"/>
-      </w:rPr>
-    </w:lvl>
-    <w:lvl xmlns:w="http://schemas.openxmlformats.org/wordprocessingml/2006/main" w:ilvl="6">
+        <w:rFonts w:ascii="Wingdings" w:hAnsi="Wingdings" w:hint="default"/>
+      </w:rPr>
+    </w:lvl>
+    <w:lvl w:ilvl="6" w:tplc="9A1CC70E">
       <w:start w:val="1"/>
       <w:numFmt w:val="bullet"/>
       <w:lvlText w:val=""/>
@@ -1925,10 +1887,10 @@
         <w:ind w:left="5040" w:hanging="360"/>
       </w:pPr>
       <w:rPr>
-        <w:rFonts w:hint="default" w:ascii="Symbol" w:hAnsi="Symbol"/>
-      </w:rPr>
-    </w:lvl>
-    <w:lvl xmlns:w="http://schemas.openxmlformats.org/wordprocessingml/2006/main" w:ilvl="7">
+        <w:rFonts w:ascii="Symbol" w:hAnsi="Symbol" w:hint="default"/>
+      </w:rPr>
+    </w:lvl>
+    <w:lvl w:ilvl="7" w:tplc="11B6BF7C">
       <w:start w:val="1"/>
       <w:numFmt w:val="bullet"/>
       <w:lvlText w:val="o"/>
@@ -1937,10 +1899,10 @@
         <w:ind w:left="5760" w:hanging="360"/>
       </w:pPr>
       <w:rPr>
-        <w:rFonts w:hint="default" w:ascii="Courier New" w:hAnsi="Courier New"/>
-      </w:rPr>
-    </w:lvl>
-    <w:lvl xmlns:w="http://schemas.openxmlformats.org/wordprocessingml/2006/main" w:ilvl="8">
+        <w:rFonts w:ascii="Courier New" w:hAnsi="Courier New" w:hint="default"/>
+      </w:rPr>
+    </w:lvl>
+    <w:lvl w:ilvl="8" w:tplc="96721A72">
       <w:start w:val="1"/>
       <w:numFmt w:val="bullet"/>
       <w:lvlText w:val=""/>
@@ -1949,13 +1911,15 @@
         <w:ind w:left="6480" w:hanging="360"/>
       </w:pPr>
       <w:rPr>
-        <w:rFonts w:hint="default" w:ascii="Wingdings" w:hAnsi="Wingdings"/>
+        <w:rFonts w:ascii="Wingdings" w:hAnsi="Wingdings" w:hint="default"/>
       </w:rPr>
     </w:lvl>
   </w:abstractNum>
-  <w:abstractNum xmlns:w="http://schemas.openxmlformats.org/wordprocessingml/2006/main" w:abstractNumId="2">
-    <w:multiLevelType xmlns:w="http://schemas.openxmlformats.org/wordprocessingml/2006/main" w:val="hybridMultilevel"/>
-    <w:lvl xmlns:w="http://schemas.openxmlformats.org/wordprocessingml/2006/main" w:ilvl="0">
+  <w:abstractNum w:abstractNumId="4" w15:restartNumberingAfterBreak="0">
+    <w:nsid w:val="7BB51D95"/>
+    <w:multiLevelType w:val="hybridMultilevel"/>
+    <w:tmpl w:val="24AE964E"/>
+    <w:lvl w:ilvl="0" w:tplc="A4E2009A">
       <w:start w:val="1"/>
       <w:numFmt w:val="bullet"/>
       <w:lvlText w:val="-"/>
@@ -1964,10 +1928,10 @@
         <w:ind w:left="720" w:hanging="360"/>
       </w:pPr>
       <w:rPr>
-        <w:rFonts w:hint="default" w:ascii="Calibri" w:hAnsi="Calibri"/>
-      </w:rPr>
-    </w:lvl>
-    <w:lvl xmlns:w="http://schemas.openxmlformats.org/wordprocessingml/2006/main" w:ilvl="1">
+        <w:rFonts w:ascii="Calibri" w:hAnsi="Calibri" w:hint="default"/>
+      </w:rPr>
+    </w:lvl>
+    <w:lvl w:ilvl="1" w:tplc="54B4E25E">
       <w:start w:val="1"/>
       <w:numFmt w:val="bullet"/>
       <w:lvlText w:val="o"/>
@@ -1976,10 +1940,10 @@
         <w:ind w:left="1440" w:hanging="360"/>
       </w:pPr>
       <w:rPr>
-        <w:rFonts w:hint="default" w:ascii="Courier New" w:hAnsi="Courier New"/>
-      </w:rPr>
-    </w:lvl>
-    <w:lvl xmlns:w="http://schemas.openxmlformats.org/wordprocessingml/2006/main" w:ilvl="2">
+        <w:rFonts w:ascii="Courier New" w:hAnsi="Courier New" w:hint="default"/>
+      </w:rPr>
+    </w:lvl>
+    <w:lvl w:ilvl="2" w:tplc="CA081DAA">
       <w:start w:val="1"/>
       <w:numFmt w:val="bullet"/>
       <w:lvlText w:val=""/>
@@ -1988,10 +1952,10 @@
         <w:ind w:left="2160" w:hanging="360"/>
       </w:pPr>
       <w:rPr>
-        <w:rFonts w:hint="default" w:ascii="Wingdings" w:hAnsi="Wingdings"/>
-      </w:rPr>
-    </w:lvl>
-    <w:lvl xmlns:w="http://schemas.openxmlformats.org/wordprocessingml/2006/main" w:ilvl="3">
+        <w:rFonts w:ascii="Wingdings" w:hAnsi="Wingdings" w:hint="default"/>
+      </w:rPr>
+    </w:lvl>
+    <w:lvl w:ilvl="3" w:tplc="8C98221A">
       <w:start w:val="1"/>
       <w:numFmt w:val="bullet"/>
       <w:lvlText w:val=""/>
@@ -2000,10 +1964,10 @@
         <w:ind w:left="2880" w:hanging="360"/>
       </w:pPr>
       <w:rPr>
-        <w:rFonts w:hint="default" w:ascii="Symbol" w:hAnsi="Symbol"/>
-      </w:rPr>
-    </w:lvl>
-    <w:lvl xmlns:w="http://schemas.openxmlformats.org/wordprocessingml/2006/main" w:ilvl="4">
+        <w:rFonts w:ascii="Symbol" w:hAnsi="Symbol" w:hint="default"/>
+      </w:rPr>
+    </w:lvl>
+    <w:lvl w:ilvl="4" w:tplc="A6162834">
       <w:start w:val="1"/>
       <w:numFmt w:val="bullet"/>
       <w:lvlText w:val="o"/>
@@ -2012,10 +1976,10 @@
         <w:ind w:left="3600" w:hanging="360"/>
       </w:pPr>
       <w:rPr>
-        <w:rFonts w:hint="default" w:ascii="Courier New" w:hAnsi="Courier New"/>
-      </w:rPr>
-    </w:lvl>
-    <w:lvl xmlns:w="http://schemas.openxmlformats.org/wordprocessingml/2006/main" w:ilvl="5">
+        <w:rFonts w:ascii="Courier New" w:hAnsi="Courier New" w:hint="default"/>
+      </w:rPr>
+    </w:lvl>
+    <w:lvl w:ilvl="5" w:tplc="BA9C99A8">
       <w:start w:val="1"/>
       <w:numFmt w:val="bullet"/>
       <w:lvlText w:val=""/>
@@ -2024,10 +1988,10 @@
         <w:ind w:left="4320" w:hanging="360"/>
       </w:pPr>
       <w:rPr>
-        <w:rFonts w:hint="default" w:ascii="Wingdings" w:hAnsi="Wingdings"/>
-      </w:rPr>
-    </w:lvl>
-    <w:lvl xmlns:w="http://schemas.openxmlformats.org/wordprocessingml/2006/main" w:ilvl="6">
+        <w:rFonts w:ascii="Wingdings" w:hAnsi="Wingdings" w:hint="default"/>
+      </w:rPr>
+    </w:lvl>
+    <w:lvl w:ilvl="6" w:tplc="2A2A164A">
       <w:start w:val="1"/>
       <w:numFmt w:val="bullet"/>
       <w:lvlText w:val=""/>
@@ -2036,10 +2000,10 @@
         <w:ind w:left="5040" w:hanging="360"/>
       </w:pPr>
       <w:rPr>
-        <w:rFonts w:hint="default" w:ascii="Symbol" w:hAnsi="Symbol"/>
-      </w:rPr>
-    </w:lvl>
-    <w:lvl xmlns:w="http://schemas.openxmlformats.org/wordprocessingml/2006/main" w:ilvl="7">
+        <w:rFonts w:ascii="Symbol" w:hAnsi="Symbol" w:hint="default"/>
+      </w:rPr>
+    </w:lvl>
+    <w:lvl w:ilvl="7" w:tplc="78E0CA1E">
       <w:start w:val="1"/>
       <w:numFmt w:val="bullet"/>
       <w:lvlText w:val="o"/>
@@ -2048,10 +2012,10 @@
         <w:ind w:left="5760" w:hanging="360"/>
       </w:pPr>
       <w:rPr>
-        <w:rFonts w:hint="default" w:ascii="Courier New" w:hAnsi="Courier New"/>
-      </w:rPr>
-    </w:lvl>
-    <w:lvl xmlns:w="http://schemas.openxmlformats.org/wordprocessingml/2006/main" w:ilvl="8">
+        <w:rFonts w:ascii="Courier New" w:hAnsi="Courier New" w:hint="default"/>
+      </w:rPr>
+    </w:lvl>
+    <w:lvl w:ilvl="8" w:tplc="9128308E">
       <w:start w:val="1"/>
       <w:numFmt w:val="bullet"/>
       <w:lvlText w:val=""/>
@@ -2060,145 +2024,34 @@
         <w:ind w:left="6480" w:hanging="360"/>
       </w:pPr>
       <w:rPr>
-        <w:rFonts w:hint="default" w:ascii="Wingdings" w:hAnsi="Wingdings"/>
+        <w:rFonts w:ascii="Wingdings" w:hAnsi="Wingdings" w:hint="default"/>
       </w:rPr>
     </w:lvl>
   </w:abstractNum>
-  <w:abstractNum xmlns:w="http://schemas.openxmlformats.org/wordprocessingml/2006/main" w:abstractNumId="1">
-    <w:multiLevelType xmlns:w="http://schemas.openxmlformats.org/wordprocessingml/2006/main" w:val="hybridMultilevel"/>
-    <w:lvl xmlns:w="http://schemas.openxmlformats.org/wordprocessingml/2006/main" w:ilvl="0">
-      <w:start w:val="1"/>
-      <w:numFmt w:val="bullet"/>
-      <w:lvlText w:val="-"/>
-      <w:lvlJc w:val="left"/>
-      <w:pPr>
-        <w:ind w:left="720" w:hanging="360"/>
-      </w:pPr>
-      <w:rPr>
-        <w:rFonts w:hint="default" w:ascii="Calibri" w:hAnsi="Calibri"/>
-      </w:rPr>
-    </w:lvl>
-    <w:lvl xmlns:w="http://schemas.openxmlformats.org/wordprocessingml/2006/main" w:ilvl="1">
-      <w:start w:val="1"/>
-      <w:numFmt w:val="bullet"/>
-      <w:lvlText w:val="o"/>
-      <w:lvlJc w:val="left"/>
-      <w:pPr>
-        <w:ind w:left="1440" w:hanging="360"/>
-      </w:pPr>
-      <w:rPr>
-        <w:rFonts w:hint="default" w:ascii="Courier New" w:hAnsi="Courier New"/>
-      </w:rPr>
-    </w:lvl>
-    <w:lvl xmlns:w="http://schemas.openxmlformats.org/wordprocessingml/2006/main" w:ilvl="2">
-      <w:start w:val="1"/>
-      <w:numFmt w:val="bullet"/>
-      <w:lvlText w:val=""/>
-      <w:lvlJc w:val="left"/>
-      <w:pPr>
-        <w:ind w:left="2160" w:hanging="360"/>
-      </w:pPr>
-      <w:rPr>
-        <w:rFonts w:hint="default" w:ascii="Wingdings" w:hAnsi="Wingdings"/>
-      </w:rPr>
-    </w:lvl>
-    <w:lvl xmlns:w="http://schemas.openxmlformats.org/wordprocessingml/2006/main" w:ilvl="3">
-      <w:start w:val="1"/>
-      <w:numFmt w:val="bullet"/>
-      <w:lvlText w:val=""/>
-      <w:lvlJc w:val="left"/>
-      <w:pPr>
-        <w:ind w:left="2880" w:hanging="360"/>
-      </w:pPr>
-      <w:rPr>
-        <w:rFonts w:hint="default" w:ascii="Symbol" w:hAnsi="Symbol"/>
-      </w:rPr>
-    </w:lvl>
-    <w:lvl xmlns:w="http://schemas.openxmlformats.org/wordprocessingml/2006/main" w:ilvl="4">
-      <w:start w:val="1"/>
-      <w:numFmt w:val="bullet"/>
-      <w:lvlText w:val="o"/>
-      <w:lvlJc w:val="left"/>
-      <w:pPr>
-        <w:ind w:left="3600" w:hanging="360"/>
-      </w:pPr>
-      <w:rPr>
-        <w:rFonts w:hint="default" w:ascii="Courier New" w:hAnsi="Courier New"/>
-      </w:rPr>
-    </w:lvl>
-    <w:lvl xmlns:w="http://schemas.openxmlformats.org/wordprocessingml/2006/main" w:ilvl="5">
-      <w:start w:val="1"/>
-      <w:numFmt w:val="bullet"/>
-      <w:lvlText w:val=""/>
-      <w:lvlJc w:val="left"/>
-      <w:pPr>
-        <w:ind w:left="4320" w:hanging="360"/>
-      </w:pPr>
-      <w:rPr>
-        <w:rFonts w:hint="default" w:ascii="Wingdings" w:hAnsi="Wingdings"/>
-      </w:rPr>
-    </w:lvl>
-    <w:lvl xmlns:w="http://schemas.openxmlformats.org/wordprocessingml/2006/main" w:ilvl="6">
-      <w:start w:val="1"/>
-      <w:numFmt w:val="bullet"/>
-      <w:lvlText w:val=""/>
-      <w:lvlJc w:val="left"/>
-      <w:pPr>
-        <w:ind w:left="5040" w:hanging="360"/>
-      </w:pPr>
-      <w:rPr>
-        <w:rFonts w:hint="default" w:ascii="Symbol" w:hAnsi="Symbol"/>
-      </w:rPr>
-    </w:lvl>
-    <w:lvl xmlns:w="http://schemas.openxmlformats.org/wordprocessingml/2006/main" w:ilvl="7">
-      <w:start w:val="1"/>
-      <w:numFmt w:val="bullet"/>
-      <w:lvlText w:val="o"/>
-      <w:lvlJc w:val="left"/>
-      <w:pPr>
-        <w:ind w:left="5760" w:hanging="360"/>
-      </w:pPr>
-      <w:rPr>
-        <w:rFonts w:hint="default" w:ascii="Courier New" w:hAnsi="Courier New"/>
-      </w:rPr>
-    </w:lvl>
-    <w:lvl xmlns:w="http://schemas.openxmlformats.org/wordprocessingml/2006/main" w:ilvl="8">
-      <w:start w:val="1"/>
-      <w:numFmt w:val="bullet"/>
-      <w:lvlText w:val=""/>
-      <w:lvlJc w:val="left"/>
-      <w:pPr>
-        <w:ind w:left="6480" w:hanging="360"/>
-      </w:pPr>
-      <w:rPr>
-        <w:rFonts w:hint="default" w:ascii="Wingdings" w:hAnsi="Wingdings"/>
-      </w:rPr>
-    </w:lvl>
-  </w:abstractNum>
-  <w:num w:numId="5">
-    <w:abstractNumId w:val="5"/>
+  <w:num w:numId="1">
+    <w:abstractNumId w:val="1"/>
+  </w:num>
+  <w:num w:numId="2">
+    <w:abstractNumId w:val="2"/>
+  </w:num>
+  <w:num w:numId="3">
+    <w:abstractNumId w:val="3"/>
   </w:num>
   <w:num w:numId="4">
     <w:abstractNumId w:val="4"/>
   </w:num>
-  <w:num w:numId="3">
-    <w:abstractNumId w:val="3"/>
-  </w:num>
-  <w:num w:numId="2">
-    <w:abstractNumId w:val="2"/>
-  </w:num>
-  <w:num w:numId="1">
-    <w:abstractNumId w:val="1"/>
+  <w:num w:numId="5">
+    <w:abstractNumId w:val="0"/>
   </w:num>
 </w:numbering>
 </file>
 
 <file path=word/styles.xml><?xml version="1.0" encoding="utf-8"?>
-<w:styles xmlns:wp14="http://schemas.microsoft.com/office/word/2010/wordprocessingDrawing" xmlns:mc="http://schemas.openxmlformats.org/markup-compatibility/2006" xmlns:r="http://schemas.openxmlformats.org/officeDocument/2006/relationships" xmlns:w="http://schemas.openxmlformats.org/wordprocessingml/2006/main" xmlns:w14="http://schemas.microsoft.com/office/word/2010/wordml" xmlns:w15="http://schemas.microsoft.com/office/word/2012/wordml" mc:Ignorable="w14 w15 wp14">
+<w:styles xmlns:mc="http://schemas.openxmlformats.org/markup-compatibility/2006" xmlns:r="http://schemas.openxmlformats.org/officeDocument/2006/relationships" xmlns:w="http://schemas.openxmlformats.org/wordprocessingml/2006/main" xmlns:w14="http://schemas.microsoft.com/office/word/2010/wordml" xmlns:w15="http://schemas.microsoft.com/office/word/2012/wordml" xmlns:w16se="http://schemas.microsoft.com/office/word/2015/wordml/symex" mc:Ignorable="w14 w15 w16se">
   <w:docDefaults>
     <w:rPrDefault>
       <w:rPr>
-        <w:rFonts w:asciiTheme="minorHAnsi" w:hAnsiTheme="minorHAnsi" w:eastAsiaTheme="minorHAnsi" w:cstheme="minorBidi"/>
+        <w:rFonts w:asciiTheme="minorHAnsi" w:eastAsiaTheme="minorHAnsi" w:hAnsiTheme="minorHAnsi" w:cstheme="minorBidi"/>
         <w:sz w:val="22"/>
         <w:szCs w:val="22"/>
         <w:lang w:val="fr-FR" w:eastAsia="en-US" w:bidi="ar-SA"/>
@@ -2213,14 +2066,14 @@
   <w:latentStyles w:defLockedState="0" w:defUIPriority="99" w:defSemiHidden="0" w:defUnhideWhenUsed="0" w:defQFormat="0" w:count="371">
     <w:lsdException w:name="Normal" w:uiPriority="0" w:qFormat="1"/>
     <w:lsdException w:name="heading 1" w:uiPriority="9" w:qFormat="1"/>
-    <w:lsdException w:name="heading 2" w:uiPriority="9" w:semiHidden="1" w:unhideWhenUsed="1" w:qFormat="1"/>
-    <w:lsdException w:name="heading 3" w:uiPriority="9" w:semiHidden="1" w:unhideWhenUsed="1" w:qFormat="1"/>
-    <w:lsdException w:name="heading 4" w:uiPriority="9" w:semiHidden="1" w:unhideWhenUsed="1" w:qFormat="1"/>
-    <w:lsdException w:name="heading 5" w:uiPriority="9" w:semiHidden="1" w:unhideWhenUsed="1" w:qFormat="1"/>
-    <w:lsdException w:name="heading 6" w:uiPriority="9" w:semiHidden="1" w:unhideWhenUsed="1" w:qFormat="1"/>
-    <w:lsdException w:name="heading 7" w:uiPriority="9" w:semiHidden="1" w:unhideWhenUsed="1" w:qFormat="1"/>
-    <w:lsdException w:name="heading 8" w:uiPriority="9" w:semiHidden="1" w:unhideWhenUsed="1" w:qFormat="1"/>
-    <w:lsdException w:name="heading 9" w:uiPriority="9" w:semiHidden="1" w:unhideWhenUsed="1" w:qFormat="1"/>
+    <w:lsdException w:name="heading 2" w:semiHidden="1" w:uiPriority="9" w:unhideWhenUsed="1" w:qFormat="1"/>
+    <w:lsdException w:name="heading 3" w:semiHidden="1" w:uiPriority="9" w:unhideWhenUsed="1" w:qFormat="1"/>
+    <w:lsdException w:name="heading 4" w:semiHidden="1" w:uiPriority="9" w:unhideWhenUsed="1" w:qFormat="1"/>
+    <w:lsdException w:name="heading 5" w:semiHidden="1" w:uiPriority="9" w:unhideWhenUsed="1" w:qFormat="1"/>
+    <w:lsdException w:name="heading 6" w:semiHidden="1" w:uiPriority="9" w:unhideWhenUsed="1" w:qFormat="1"/>
+    <w:lsdException w:name="heading 7" w:semiHidden="1" w:uiPriority="9" w:unhideWhenUsed="1" w:qFormat="1"/>
+    <w:lsdException w:name="heading 8" w:semiHidden="1" w:uiPriority="9" w:unhideWhenUsed="1" w:qFormat="1"/>
+    <w:lsdException w:name="heading 9" w:semiHidden="1" w:uiPriority="9" w:unhideWhenUsed="1" w:qFormat="1"/>
     <w:lsdException w:name="index 1" w:semiHidden="1" w:unhideWhenUsed="1"/>
     <w:lsdException w:name="index 2" w:semiHidden="1" w:unhideWhenUsed="1"/>
     <w:lsdException w:name="index 3" w:semiHidden="1" w:unhideWhenUsed="1"/>
@@ -2230,22 +2083,22 @@
     <w:lsdException w:name="index 7" w:semiHidden="1" w:unhideWhenUsed="1"/>
     <w:lsdException w:name="index 8" w:semiHidden="1" w:unhideWhenUsed="1"/>
     <w:lsdException w:name="index 9" w:semiHidden="1" w:unhideWhenUsed="1"/>
-    <w:lsdException w:name="toc 1" w:uiPriority="39" w:semiHidden="1" w:unhideWhenUsed="1"/>
-    <w:lsdException w:name="toc 2" w:uiPriority="39" w:semiHidden="1" w:unhideWhenUsed="1"/>
-    <w:lsdException w:name="toc 3" w:uiPriority="39" w:semiHidden="1" w:unhideWhenUsed="1"/>
-    <w:lsdException w:name="toc 4" w:uiPriority="39" w:semiHidden="1" w:unhideWhenUsed="1"/>
-    <w:lsdException w:name="toc 5" w:uiPriority="39" w:semiHidden="1" w:unhideWhenUsed="1"/>
-    <w:lsdException w:name="toc 6" w:uiPriority="39" w:semiHidden="1" w:unhideWhenUsed="1"/>
-    <w:lsdException w:name="toc 7" w:uiPriority="39" w:semiHidden="1" w:unhideWhenUsed="1"/>
-    <w:lsdException w:name="toc 8" w:uiPriority="39" w:semiHidden="1" w:unhideWhenUsed="1"/>
-    <w:lsdException w:name="toc 9" w:uiPriority="39" w:semiHidden="1" w:unhideWhenUsed="1"/>
+    <w:lsdException w:name="toc 1" w:semiHidden="1" w:uiPriority="39" w:unhideWhenUsed="1"/>
+    <w:lsdException w:name="toc 2" w:semiHidden="1" w:uiPriority="39" w:unhideWhenUsed="1"/>
+    <w:lsdException w:name="toc 3" w:semiHidden="1" w:uiPriority="39" w:unhideWhenUsed="1"/>
+    <w:lsdException w:name="toc 4" w:semiHidden="1" w:uiPriority="39" w:unhideWhenUsed="1"/>
+    <w:lsdException w:name="toc 5" w:semiHidden="1" w:uiPriority="39" w:unhideWhenUsed="1"/>
+    <w:lsdException w:name="toc 6" w:semiHidden="1" w:uiPriority="39" w:unhideWhenUsed="1"/>
+    <w:lsdException w:name="toc 7" w:semiHidden="1" w:uiPriority="39" w:unhideWhenUsed="1"/>
+    <w:lsdException w:name="toc 8" w:semiHidden="1" w:uiPriority="39" w:unhideWhenUsed="1"/>
+    <w:lsdException w:name="toc 9" w:semiHidden="1" w:uiPriority="39" w:unhideWhenUsed="1"/>
     <w:lsdException w:name="Normal Indent" w:semiHidden="1" w:unhideWhenUsed="1"/>
     <w:lsdException w:name="footnote text" w:semiHidden="1" w:unhideWhenUsed="1"/>
     <w:lsdException w:name="annotation text" w:semiHidden="1" w:unhideWhenUsed="1"/>
     <w:lsdException w:name="header" w:semiHidden="1" w:unhideWhenUsed="1"/>
     <w:lsdException w:name="footer" w:semiHidden="1" w:unhideWhenUsed="1"/>
     <w:lsdException w:name="index heading" w:semiHidden="1" w:unhideWhenUsed="1"/>
-    <w:lsdException w:name="caption" w:uiPriority="35" w:semiHidden="1" w:unhideWhenUsed="1" w:qFormat="1"/>
+    <w:lsdException w:name="caption" w:semiHidden="1" w:uiPriority="35" w:unhideWhenUsed="1" w:qFormat="1"/>
     <w:lsdException w:name="table of figures" w:semiHidden="1" w:unhideWhenUsed="1"/>
     <w:lsdException w:name="envelope address" w:semiHidden="1" w:unhideWhenUsed="1"/>
     <w:lsdException w:name="envelope return" w:semiHidden="1" w:unhideWhenUsed="1"/>
@@ -2276,7 +2129,7 @@
     <w:lsdException w:name="Title" w:uiPriority="10" w:qFormat="1"/>
     <w:lsdException w:name="Closing" w:semiHidden="1" w:unhideWhenUsed="1"/>
     <w:lsdException w:name="Signature" w:semiHidden="1" w:unhideWhenUsed="1"/>
-    <w:lsdException w:name="Default Paragraph Font" w:uiPriority="1" w:semiHidden="1" w:unhideWhenUsed="1"/>
+    <w:lsdException w:name="Default Paragraph Font" w:semiHidden="1" w:uiPriority="1" w:unhideWhenUsed="1"/>
     <w:lsdException w:name="Body Text" w:semiHidden="1" w:unhideWhenUsed="1"/>
     <w:lsdException w:name="Body Text Indent" w:semiHidden="1" w:unhideWhenUsed="1"/>
     <w:lsdException w:name="List Continue" w:semiHidden="1" w:unhideWhenUsed="1"/>
@@ -2476,8 +2329,8 @@
     <w:lsdException w:name="Subtle Reference" w:uiPriority="31" w:qFormat="1"/>
     <w:lsdException w:name="Intense Reference" w:uiPriority="32" w:qFormat="1"/>
     <w:lsdException w:name="Book Title" w:uiPriority="33" w:qFormat="1"/>
-    <w:lsdException w:name="Bibliography" w:uiPriority="37" w:semiHidden="1" w:unhideWhenUsed="1"/>
-    <w:lsdException w:name="TOC Heading" w:uiPriority="39" w:semiHidden="1" w:unhideWhenUsed="1" w:qFormat="1"/>
+    <w:lsdException w:name="Bibliography" w:semiHidden="1" w:uiPriority="37" w:unhideWhenUsed="1"/>
+    <w:lsdException w:name="TOC Heading" w:semiHidden="1" w:uiPriority="39" w:unhideWhenUsed="1" w:qFormat="1"/>
     <w:lsdException w:name="Plain Table 1" w:uiPriority="41"/>
     <w:lsdException w:name="Plain Table 2" w:uiPriority="42"/>
     <w:lsdException w:name="Plain Table 3" w:uiPriority="43"/>
@@ -2583,17 +2436,58 @@
     <w:lsdException w:name="List Table 6 Colorful Accent 6" w:uiPriority="51"/>
     <w:lsdException w:name="List Table 7 Colorful Accent 6" w:uiPriority="52"/>
   </w:latentStyles>
-  <w:style w:type="paragraph" w:styleId="Normal" w:default="1">
+  <w:style w:type="paragraph" w:default="1" w:styleId="Normal">
     <w:name w:val="Normal"/>
     <w:qFormat/>
   </w:style>
-  <w:style w:type="character" w:styleId="DefaultParagraphFont" w:default="1">
+  <w:style w:type="paragraph" w:styleId="Titre1">
+    <w:name w:val="heading 1"/>
+    <w:basedOn w:val="Normal"/>
+    <w:next w:val="Normal"/>
+    <w:link w:val="Titre1Car"/>
+    <w:uiPriority w:val="9"/>
+    <w:qFormat/>
+    <w:pPr>
+      <w:keepNext/>
+      <w:keepLines/>
+      <w:spacing w:before="240" w:after="0"/>
+      <w:outlineLvl w:val="0"/>
+    </w:pPr>
+    <w:rPr>
+      <w:rFonts w:asciiTheme="majorHAnsi" w:eastAsiaTheme="majorEastAsia" w:hAnsiTheme="majorHAnsi" w:cstheme="majorBidi"/>
+      <w:color w:val="2F5496" w:themeColor="accent1" w:themeShade="BF"/>
+      <w:sz w:val="32"/>
+      <w:szCs w:val="32"/>
+    </w:rPr>
+  </w:style>
+  <w:style w:type="paragraph" w:styleId="Titre2">
+    <w:name w:val="heading 2"/>
+    <w:basedOn w:val="Normal"/>
+    <w:next w:val="Normal"/>
+    <w:link w:val="Titre2Car"/>
+    <w:uiPriority w:val="9"/>
+    <w:unhideWhenUsed/>
+    <w:qFormat/>
+    <w:pPr>
+      <w:keepNext/>
+      <w:keepLines/>
+      <w:spacing w:before="40" w:after="0"/>
+      <w:outlineLvl w:val="1"/>
+    </w:pPr>
+    <w:rPr>
+      <w:rFonts w:asciiTheme="majorHAnsi" w:eastAsiaTheme="majorEastAsia" w:hAnsiTheme="majorHAnsi" w:cstheme="majorBidi"/>
+      <w:color w:val="2F5496" w:themeColor="accent1" w:themeShade="BF"/>
+      <w:sz w:val="26"/>
+      <w:szCs w:val="26"/>
+    </w:rPr>
+  </w:style>
+  <w:style w:type="character" w:default="1" w:styleId="Policepardfaut">
     <w:name w:val="Default Paragraph Font"/>
     <w:uiPriority w:val="1"/>
     <w:semiHidden/>
     <w:unhideWhenUsed/>
   </w:style>
-  <w:style w:type="table" w:styleId="TableNormal" w:default="1">
+  <w:style w:type="table" w:default="1" w:styleId="TableauNormal">
     <w:name w:val="Normal Table"/>
     <w:uiPriority w:val="99"/>
     <w:semiHidden/>
@@ -2608,161 +2502,113 @@
       </w:tblCellMar>
     </w:tblPr>
   </w:style>
-  <w:style w:type="numbering" w:styleId="NoList" w:default="1">
+  <w:style w:type="numbering" w:default="1" w:styleId="Aucuneliste">
     <w:name w:val="No List"/>
     <w:uiPriority w:val="99"/>
     <w:semiHidden/>
     <w:unhideWhenUsed/>
   </w:style>
-  <w:style xmlns:w="http://schemas.openxmlformats.org/wordprocessingml/2006/main" w:type="table" w:styleId="TableGrid">
-    <w:name xmlns:w="http://schemas.openxmlformats.org/wordprocessingml/2006/main" w:val="Table Grid"/>
-    <w:basedOn xmlns:w="http://schemas.openxmlformats.org/wordprocessingml/2006/main" w:val="TableNormal"/>
-    <w:uiPriority xmlns:w="http://schemas.openxmlformats.org/wordprocessingml/2006/main" w:val="59"/>
-    <w:rsid xmlns:w="http://schemas.openxmlformats.org/wordprocessingml/2006/main" w:val="00FB4123"/>
-    <w:pPr xmlns:w="http://schemas.openxmlformats.org/wordprocessingml/2006/main">
+  <w:style w:type="table" w:styleId="Grilledutableau">
+    <w:name w:val="Table Grid"/>
+    <w:basedOn w:val="TableauNormal"/>
+    <w:uiPriority w:val="59"/>
+    <w:rsid w:val="00FB4123"/>
+    <w:pPr>
       <w:spacing w:after="0" w:line="240" w:lineRule="auto"/>
     </w:pPr>
-    <w:tblPr xmlns:w="http://schemas.openxmlformats.org/wordprocessingml/2006/main">
-      <w:tblInd w:w="0" w:type="dxa"/>
+    <w:tblPr>
       <w:tblBorders>
-        <w:top w:val="single" w:color="000000" w:themeColor="text1" w:sz="4" w:space="0"/>
-        <w:left w:val="single" w:color="000000" w:themeColor="text1" w:sz="4" w:space="0"/>
-        <w:bottom w:val="single" w:color="000000" w:themeColor="text1" w:sz="4" w:space="0"/>
-        <w:right w:val="single" w:color="000000" w:themeColor="text1" w:sz="4" w:space="0"/>
-        <w:insideH w:val="single" w:color="000000" w:themeColor="text1" w:sz="4" w:space="0"/>
-        <w:insideV w:val="single" w:color="000000" w:themeColor="text1" w:sz="4" w:space="0"/>
+        <w:top w:val="single" w:sz="4" w:space="0" w:color="000000" w:themeColor="text1"/>
+        <w:left w:val="single" w:sz="4" w:space="0" w:color="000000" w:themeColor="text1"/>
+        <w:bottom w:val="single" w:sz="4" w:space="0" w:color="000000" w:themeColor="text1"/>
+        <w:right w:val="single" w:sz="4" w:space="0" w:color="000000" w:themeColor="text1"/>
+        <w:insideH w:val="single" w:sz="4" w:space="0" w:color="000000" w:themeColor="text1"/>
+        <w:insideV w:val="single" w:sz="4" w:space="0" w:color="000000" w:themeColor="text1"/>
       </w:tblBorders>
-      <w:tblCellMar>
-        <w:top w:w="0" w:type="dxa"/>
-        <w:left w:w="108" w:type="dxa"/>
-        <w:bottom w:w="0" w:type="dxa"/>
-        <w:right w:w="108" w:type="dxa"/>
-      </w:tblCellMar>
     </w:tblPr>
   </w:style>
-  <w:style xmlns:w14="http://schemas.microsoft.com/office/word/2010/wordml" xmlns:mc="http://schemas.openxmlformats.org/markup-compatibility/2006" xmlns:w="http://schemas.openxmlformats.org/wordprocessingml/2006/main" w:type="character" w:styleId="Heading1Char" w:customStyle="1" mc:Ignorable="w14">
-    <w:name xmlns:w="http://schemas.openxmlformats.org/wordprocessingml/2006/main" w:val="Heading 1 Char"/>
-    <w:basedOn xmlns:w="http://schemas.openxmlformats.org/wordprocessingml/2006/main" w:val="DefaultParagraphFont"/>
-    <w:link xmlns:w="http://schemas.openxmlformats.org/wordprocessingml/2006/main" w:val="Heading1"/>
-    <w:uiPriority xmlns:w="http://schemas.openxmlformats.org/wordprocessingml/2006/main" w:val="9"/>
-    <w:rPr xmlns:w="http://schemas.openxmlformats.org/wordprocessingml/2006/main">
-      <w:rFonts w:asciiTheme="majorHAnsi" w:hAnsiTheme="majorHAnsi" w:eastAsiaTheme="majorEastAsia" w:cstheme="majorBidi"/>
-      <w:color w:val="2E74B5" w:themeColor="accent1" w:themeShade="BF"/>
+  <w:style w:type="character" w:customStyle="1" w:styleId="Titre1Car">
+    <w:name w:val="Titre 1 Car"/>
+    <w:basedOn w:val="Policepardfaut"/>
+    <w:link w:val="Titre1"/>
+    <w:uiPriority w:val="9"/>
+    <w:rPr>
+      <w:rFonts w:asciiTheme="majorHAnsi" w:eastAsiaTheme="majorEastAsia" w:hAnsiTheme="majorHAnsi" w:cstheme="majorBidi"/>
+      <w:color w:val="2F5496" w:themeColor="accent1" w:themeShade="BF"/>
       <w:sz w:val="32"/>
       <w:szCs w:val="32"/>
     </w:rPr>
   </w:style>
-  <w:style xmlns:w14="http://schemas.microsoft.com/office/word/2010/wordml" xmlns:mc="http://schemas.openxmlformats.org/markup-compatibility/2006" xmlns:w="http://schemas.openxmlformats.org/wordprocessingml/2006/main" w:type="paragraph" w:styleId="Heading1" mc:Ignorable="w14">
-    <w:name xmlns:w="http://schemas.openxmlformats.org/wordprocessingml/2006/main" w:val="heading 1"/>
-    <w:basedOn xmlns:w="http://schemas.openxmlformats.org/wordprocessingml/2006/main" w:val="Normal"/>
-    <w:next xmlns:w="http://schemas.openxmlformats.org/wordprocessingml/2006/main" w:val="Normal"/>
-    <w:link xmlns:w="http://schemas.openxmlformats.org/wordprocessingml/2006/main" w:val="Heading1Char"/>
-    <w:uiPriority xmlns:w="http://schemas.openxmlformats.org/wordprocessingml/2006/main" w:val="9"/>
-    <w:qFormat xmlns:w="http://schemas.openxmlformats.org/wordprocessingml/2006/main"/>
-    <w:pPr xmlns:w="http://schemas.openxmlformats.org/wordprocessingml/2006/main">
-      <w:keepNext xmlns:w="http://schemas.openxmlformats.org/wordprocessingml/2006/main"/>
-      <w:keepLines xmlns:w="http://schemas.openxmlformats.org/wordprocessingml/2006/main"/>
-      <w:spacing xmlns:w="http://schemas.openxmlformats.org/wordprocessingml/2006/main" w:before="240" w:after="0"/>
-      <w:outlineLvl xmlns:w="http://schemas.openxmlformats.org/wordprocessingml/2006/main" w:val="0"/>
-    </w:pPr>
-    <w:rPr xmlns:w="http://schemas.openxmlformats.org/wordprocessingml/2006/main">
-      <w:rFonts w:asciiTheme="majorHAnsi" w:hAnsiTheme="majorHAnsi" w:eastAsiaTheme="majorEastAsia" w:cstheme="majorBidi"/>
-      <w:color w:val="2E74B5" w:themeColor="accent1" w:themeShade="BF"/>
-      <w:sz w:val="32"/>
-      <w:szCs w:val="32"/>
-    </w:rPr>
-  </w:style>
-  <w:style xmlns:w14="http://schemas.microsoft.com/office/word/2010/wordml" xmlns:mc="http://schemas.openxmlformats.org/markup-compatibility/2006" xmlns:w="http://schemas.openxmlformats.org/wordprocessingml/2006/main" w:type="character" w:styleId="Hyperlink" mc:Ignorable="w14">
-    <w:name xmlns:w="http://schemas.openxmlformats.org/wordprocessingml/2006/main" w:val="Hyperlink"/>
-    <w:basedOn xmlns:w="http://schemas.openxmlformats.org/wordprocessingml/2006/main" w:val="DefaultParagraphFont"/>
-    <w:uiPriority xmlns:w="http://schemas.openxmlformats.org/wordprocessingml/2006/main" w:val="99"/>
-    <w:unhideWhenUsed xmlns:w="http://schemas.openxmlformats.org/wordprocessingml/2006/main"/>
-    <w:rPr xmlns:w="http://schemas.openxmlformats.org/wordprocessingml/2006/main">
+  <w:style w:type="character" w:styleId="Lienhypertexte">
+    <w:name w:val="Hyperlink"/>
+    <w:basedOn w:val="Policepardfaut"/>
+    <w:uiPriority w:val="99"/>
+    <w:unhideWhenUsed/>
+    <w:rPr>
       <w:color w:val="0563C1" w:themeColor="hyperlink"/>
       <w:u w:val="single"/>
     </w:rPr>
   </w:style>
-  <w:style xmlns:w14="http://schemas.microsoft.com/office/word/2010/wordml" xmlns:mc="http://schemas.openxmlformats.org/markup-compatibility/2006" xmlns:w="http://schemas.openxmlformats.org/wordprocessingml/2006/main" w:type="paragraph" w:styleId="ListParagraph" mc:Ignorable="w14">
-    <w:name xmlns:w="http://schemas.openxmlformats.org/wordprocessingml/2006/main" w:val="List Paragraph"/>
-    <w:basedOn xmlns:w="http://schemas.openxmlformats.org/wordprocessingml/2006/main" w:val="Normal"/>
-    <w:uiPriority xmlns:w="http://schemas.openxmlformats.org/wordprocessingml/2006/main" w:val="34"/>
-    <w:qFormat xmlns:w="http://schemas.openxmlformats.org/wordprocessingml/2006/main"/>
-    <w:pPr xmlns:w="http://schemas.openxmlformats.org/wordprocessingml/2006/main">
-      <w:ind xmlns:w="http://schemas.openxmlformats.org/wordprocessingml/2006/main" w:left="720"/>
-      <w:contextualSpacing xmlns:w="http://schemas.openxmlformats.org/wordprocessingml/2006/main"/>
+  <w:style w:type="paragraph" w:styleId="Paragraphedeliste">
+    <w:name w:val="List Paragraph"/>
+    <w:basedOn w:val="Normal"/>
+    <w:uiPriority w:val="34"/>
+    <w:qFormat/>
+    <w:pPr>
+      <w:ind w:left="720"/>
+      <w:contextualSpacing/>
     </w:pPr>
   </w:style>
-  <w:style xmlns:w14="http://schemas.microsoft.com/office/word/2010/wordml" xmlns:mc="http://schemas.openxmlformats.org/markup-compatibility/2006" xmlns:w="http://schemas.openxmlformats.org/wordprocessingml/2006/main" w:type="character" w:styleId="Heading2Char" w:customStyle="1" mc:Ignorable="w14">
-    <w:name xmlns:w="http://schemas.openxmlformats.org/wordprocessingml/2006/main" w:val="Heading 2 Char"/>
-    <w:basedOn xmlns:w="http://schemas.openxmlformats.org/wordprocessingml/2006/main" w:val="DefaultParagraphFont"/>
-    <w:link xmlns:w="http://schemas.openxmlformats.org/wordprocessingml/2006/main" w:val="Heading2"/>
-    <w:uiPriority xmlns:w="http://schemas.openxmlformats.org/wordprocessingml/2006/main" w:val="9"/>
-    <w:rPr xmlns:w="http://schemas.openxmlformats.org/wordprocessingml/2006/main">
-      <w:rFonts w:asciiTheme="majorHAnsi" w:hAnsiTheme="majorHAnsi" w:eastAsiaTheme="majorEastAsia" w:cstheme="majorBidi"/>
-      <w:color w:val="2E74B5" w:themeColor="accent1" w:themeShade="BF"/>
+  <w:style w:type="character" w:customStyle="1" w:styleId="Titre2Car">
+    <w:name w:val="Titre 2 Car"/>
+    <w:basedOn w:val="Policepardfaut"/>
+    <w:link w:val="Titre2"/>
+    <w:uiPriority w:val="9"/>
+    <w:rPr>
+      <w:rFonts w:asciiTheme="majorHAnsi" w:eastAsiaTheme="majorEastAsia" w:hAnsiTheme="majorHAnsi" w:cstheme="majorBidi"/>
+      <w:color w:val="2F5496" w:themeColor="accent1" w:themeShade="BF"/>
       <w:sz w:val="26"/>
       <w:szCs w:val="26"/>
     </w:rPr>
   </w:style>
-  <w:style xmlns:w14="http://schemas.microsoft.com/office/word/2010/wordml" xmlns:mc="http://schemas.openxmlformats.org/markup-compatibility/2006" xmlns:w="http://schemas.openxmlformats.org/wordprocessingml/2006/main" w:type="paragraph" w:styleId="Heading2" mc:Ignorable="w14">
-    <w:name xmlns:w="http://schemas.openxmlformats.org/wordprocessingml/2006/main" w:val="heading 2"/>
-    <w:basedOn xmlns:w="http://schemas.openxmlformats.org/wordprocessingml/2006/main" w:val="Normal"/>
-    <w:next xmlns:w="http://schemas.openxmlformats.org/wordprocessingml/2006/main" w:val="Normal"/>
-    <w:link xmlns:w="http://schemas.openxmlformats.org/wordprocessingml/2006/main" w:val="Heading2Char"/>
-    <w:uiPriority xmlns:w="http://schemas.openxmlformats.org/wordprocessingml/2006/main" w:val="9"/>
-    <w:unhideWhenUsed xmlns:w="http://schemas.openxmlformats.org/wordprocessingml/2006/main"/>
-    <w:qFormat xmlns:w="http://schemas.openxmlformats.org/wordprocessingml/2006/main"/>
-    <w:pPr xmlns:w="http://schemas.openxmlformats.org/wordprocessingml/2006/main">
-      <w:keepNext xmlns:w="http://schemas.openxmlformats.org/wordprocessingml/2006/main"/>
-      <w:keepLines xmlns:w="http://schemas.openxmlformats.org/wordprocessingml/2006/main"/>
-      <w:spacing xmlns:w="http://schemas.openxmlformats.org/wordprocessingml/2006/main" w:before="40" w:after="0"/>
-      <w:outlineLvl xmlns:w="http://schemas.openxmlformats.org/wordprocessingml/2006/main" w:val="1"/>
-    </w:pPr>
-    <w:rPr xmlns:w="http://schemas.openxmlformats.org/wordprocessingml/2006/main">
-      <w:rFonts w:asciiTheme="majorHAnsi" w:hAnsiTheme="majorHAnsi" w:eastAsiaTheme="majorEastAsia" w:cstheme="majorBidi"/>
-      <w:color w:val="2E74B5" w:themeColor="accent1" w:themeShade="BF"/>
-      <w:sz w:val="26"/>
-      <w:szCs w:val="26"/>
-    </w:rPr>
+  <w:style w:type="character" w:customStyle="1" w:styleId="En-tteCar">
+    <w:name w:val="En-tête Car"/>
+    <w:basedOn w:val="Policepardfaut"/>
+    <w:link w:val="En-tte"/>
+    <w:uiPriority w:val="99"/>
   </w:style>
-  <w:style xmlns:w14="http://schemas.microsoft.com/office/word/2010/wordml" xmlns:mc="http://schemas.openxmlformats.org/markup-compatibility/2006" xmlns:w="http://schemas.openxmlformats.org/wordprocessingml/2006/main" w:type="character" w:styleId="HeaderChar" w:customStyle="1" mc:Ignorable="w14">
-    <w:name xmlns:w="http://schemas.openxmlformats.org/wordprocessingml/2006/main" w:val="Header Char"/>
-    <w:basedOn xmlns:w="http://schemas.openxmlformats.org/wordprocessingml/2006/main" w:val="DefaultParagraphFont"/>
-    <w:link xmlns:w="http://schemas.openxmlformats.org/wordprocessingml/2006/main" w:val="Header"/>
-    <w:uiPriority xmlns:w="http://schemas.openxmlformats.org/wordprocessingml/2006/main" w:val="99"/>
-  </w:style>
-  <w:style xmlns:w14="http://schemas.microsoft.com/office/word/2010/wordml" xmlns:mc="http://schemas.openxmlformats.org/markup-compatibility/2006" xmlns:w="http://schemas.openxmlformats.org/wordprocessingml/2006/main" w:type="paragraph" w:styleId="Header" mc:Ignorable="w14">
-    <w:name xmlns:w="http://schemas.openxmlformats.org/wordprocessingml/2006/main" w:val="header"/>
-    <w:basedOn xmlns:w="http://schemas.openxmlformats.org/wordprocessingml/2006/main" w:val="Normal"/>
-    <w:link xmlns:w="http://schemas.openxmlformats.org/wordprocessingml/2006/main" w:val="HeaderChar"/>
-    <w:uiPriority xmlns:w="http://schemas.openxmlformats.org/wordprocessingml/2006/main" w:val="99"/>
-    <w:unhideWhenUsed xmlns:w="http://schemas.openxmlformats.org/wordprocessingml/2006/main"/>
-    <w:pPr xmlns:w="http://schemas.openxmlformats.org/wordprocessingml/2006/main">
-      <w:tabs xmlns:w="http://schemas.openxmlformats.org/wordprocessingml/2006/main">
+  <w:style w:type="paragraph" w:styleId="En-tte">
+    <w:name w:val="header"/>
+    <w:basedOn w:val="Normal"/>
+    <w:link w:val="En-tteCar"/>
+    <w:uiPriority w:val="99"/>
+    <w:unhideWhenUsed/>
+    <w:pPr>
+      <w:tabs>
         <w:tab w:val="center" w:pos="4680"/>
         <w:tab w:val="right" w:pos="9360"/>
       </w:tabs>
-      <w:spacing xmlns:w="http://schemas.openxmlformats.org/wordprocessingml/2006/main" w:after="0" w:line="240" w:lineRule="auto"/>
+      <w:spacing w:after="0" w:line="240" w:lineRule="auto"/>
     </w:pPr>
   </w:style>
-  <w:style xmlns:w14="http://schemas.microsoft.com/office/word/2010/wordml" xmlns:mc="http://schemas.openxmlformats.org/markup-compatibility/2006" xmlns:w="http://schemas.openxmlformats.org/wordprocessingml/2006/main" w:type="character" w:styleId="FooterChar" w:customStyle="1" mc:Ignorable="w14">
-    <w:name xmlns:w="http://schemas.openxmlformats.org/wordprocessingml/2006/main" w:val="Footer Char"/>
-    <w:basedOn xmlns:w="http://schemas.openxmlformats.org/wordprocessingml/2006/main" w:val="DefaultParagraphFont"/>
-    <w:link xmlns:w="http://schemas.openxmlformats.org/wordprocessingml/2006/main" w:val="Footer"/>
-    <w:uiPriority xmlns:w="http://schemas.openxmlformats.org/wordprocessingml/2006/main" w:val="99"/>
+  <w:style w:type="character" w:customStyle="1" w:styleId="PieddepageCar">
+    <w:name w:val="Pied de page Car"/>
+    <w:basedOn w:val="Policepardfaut"/>
+    <w:link w:val="Pieddepage"/>
+    <w:uiPriority w:val="99"/>
   </w:style>
-  <w:style xmlns:w14="http://schemas.microsoft.com/office/word/2010/wordml" xmlns:mc="http://schemas.openxmlformats.org/markup-compatibility/2006" xmlns:w="http://schemas.openxmlformats.org/wordprocessingml/2006/main" w:type="paragraph" w:styleId="Footer" mc:Ignorable="w14">
-    <w:name xmlns:w="http://schemas.openxmlformats.org/wordprocessingml/2006/main" w:val="footer"/>
-    <w:basedOn xmlns:w="http://schemas.openxmlformats.org/wordprocessingml/2006/main" w:val="Normal"/>
-    <w:link xmlns:w="http://schemas.openxmlformats.org/wordprocessingml/2006/main" w:val="FooterChar"/>
-    <w:uiPriority xmlns:w="http://schemas.openxmlformats.org/wordprocessingml/2006/main" w:val="99"/>
-    <w:unhideWhenUsed xmlns:w="http://schemas.openxmlformats.org/wordprocessingml/2006/main"/>
-    <w:pPr xmlns:w="http://schemas.openxmlformats.org/wordprocessingml/2006/main">
-      <w:tabs xmlns:w="http://schemas.openxmlformats.org/wordprocessingml/2006/main">
+  <w:style w:type="paragraph" w:styleId="Pieddepage">
+    <w:name w:val="footer"/>
+    <w:basedOn w:val="Normal"/>
+    <w:link w:val="PieddepageCar"/>
+    <w:uiPriority w:val="99"/>
+    <w:unhideWhenUsed/>
+    <w:pPr>
+      <w:tabs>
         <w:tab w:val="center" w:pos="4680"/>
         <w:tab w:val="right" w:pos="9360"/>
       </w:tabs>
-      <w:spacing xmlns:w="http://schemas.openxmlformats.org/wordprocessingml/2006/main" w:after="0" w:line="240" w:lineRule="auto"/>
+      <w:spacing w:after="0" w:line="240" w:lineRule="auto"/>
     </w:pPr>
   </w:style>
 </w:styles>

</xml_diff>